<commit_message>
cyber security analysis final report
</commit_message>
<xml_diff>
--- a/SENG8081 Major Project Group 5 - Cyber Security Risk Analysis Using Big Data.docx
+++ b/SENG8081 Major Project Group 5 - Cyber Security Risk Analysis Using Big Data.docx
@@ -119,64 +119,64 @@
           <w:szCs w:val="28"/>
           <w:lang w:val="es-CO"/>
         </w:rPr>
-        <w:t>Paula Ramirez - 8963215</w:t>
-      </w:r>
-    </w:p>
-    <w:p>
-      <w:pPr>
-        <w:jc w:val="center"/>
+        <w:t xml:space="preserve">Paula </w:t>
+      </w:r>
+      <w:proofErr w:type="spellStart"/>
+      <w:r>
         <w:rPr>
           <w:sz w:val="28"/>
           <w:szCs w:val="28"/>
           <w:lang w:val="es-CO"/>
         </w:rPr>
-      </w:pPr>
-      <w:proofErr w:type="spellStart"/>
+        <w:t>Ramirez</w:t>
+      </w:r>
+      <w:proofErr w:type="spellEnd"/>
       <w:r>
         <w:rPr>
           <w:sz w:val="28"/>
           <w:szCs w:val="28"/>
           <w:lang w:val="es-CO"/>
         </w:rPr>
-        <w:t>Vrunda</w:t>
-      </w:r>
-      <w:proofErr w:type="spellEnd"/>
-      <w:r>
+        <w:t xml:space="preserve"> - 8963215</w:t>
+      </w:r>
+    </w:p>
+    <w:p>
+      <w:pPr>
+        <w:jc w:val="center"/>
         <w:rPr>
           <w:sz w:val="28"/>
           <w:szCs w:val="28"/>
           <w:lang w:val="es-CO"/>
         </w:rPr>
-        <w:t xml:space="preserve"> Patel - 8989814</w:t>
-      </w:r>
-    </w:p>
-    <w:p>
-      <w:pPr>
-        <w:jc w:val="center"/>
+      </w:pPr>
+      <w:proofErr w:type="spellStart"/>
+      <w:r>
         <w:rPr>
           <w:sz w:val="28"/>
           <w:szCs w:val="28"/>
           <w:lang w:val="es-CO"/>
         </w:rPr>
-      </w:pPr>
-      <w:proofErr w:type="spellStart"/>
+        <w:t>Vrunda</w:t>
+      </w:r>
+      <w:proofErr w:type="spellEnd"/>
       <w:r>
         <w:rPr>
           <w:sz w:val="28"/>
           <w:szCs w:val="28"/>
           <w:lang w:val="es-CO"/>
         </w:rPr>
-        <w:t>Pashmeen</w:t>
-      </w:r>
-      <w:proofErr w:type="spellEnd"/>
-      <w:r>
+        <w:t xml:space="preserve"> Patel - 8989814</w:t>
+      </w:r>
+    </w:p>
+    <w:p>
+      <w:pPr>
+        <w:jc w:val="center"/>
         <w:rPr>
           <w:sz w:val="28"/>
           <w:szCs w:val="28"/>
           <w:lang w:val="es-CO"/>
         </w:rPr>
-        <w:t xml:space="preserve"> </w:t>
-      </w:r>
+      </w:pPr>
       <w:proofErr w:type="spellStart"/>
       <w:r>
         <w:rPr>
@@ -184,7 +184,7 @@
           <w:szCs w:val="28"/>
           <w:lang w:val="es-CO"/>
         </w:rPr>
-        <w:t>Kaur</w:t>
+        <w:t>Pashmeen</w:t>
       </w:r>
       <w:proofErr w:type="spellEnd"/>
       <w:r>
@@ -193,23 +193,25 @@
           <w:szCs w:val="28"/>
           <w:lang w:val="es-CO"/>
         </w:rPr>
-        <w:t xml:space="preserve"> - 8992480</w:t>
-      </w:r>
-    </w:p>
-    <w:p>
-      <w:pPr>
-        <w:jc w:val="center"/>
+        <w:t xml:space="preserve"> </w:t>
+      </w:r>
+      <w:proofErr w:type="spellStart"/>
+      <w:r>
         <w:rPr>
           <w:sz w:val="28"/>
           <w:szCs w:val="28"/>
-        </w:rPr>
-      </w:pPr>
+          <w:lang w:val="es-CO"/>
+        </w:rPr>
+        <w:t>Kaur</w:t>
+      </w:r>
+      <w:proofErr w:type="spellEnd"/>
       <w:r>
         <w:rPr>
           <w:sz w:val="28"/>
           <w:szCs w:val="28"/>
-        </w:rPr>
-        <w:t xml:space="preserve">Jessica Christian - 8850898 </w:t>
+          <w:lang w:val="es-CO"/>
+        </w:rPr>
+        <w:t xml:space="preserve"> - 8992480</w:t>
       </w:r>
     </w:p>
     <w:p>
@@ -220,6 +222,22 @@
           <w:szCs w:val="28"/>
         </w:rPr>
       </w:pPr>
+      <w:r>
+        <w:rPr>
+          <w:sz w:val="28"/>
+          <w:szCs w:val="28"/>
+        </w:rPr>
+        <w:t xml:space="preserve">Jessica Christian - 8850898 </w:t>
+      </w:r>
+    </w:p>
+    <w:p>
+      <w:pPr>
+        <w:jc w:val="center"/>
+        <w:rPr>
+          <w:sz w:val="28"/>
+          <w:szCs w:val="28"/>
+        </w:rPr>
+      </w:pPr>
     </w:p>
     <w:p>
       <w:pPr>
@@ -249,55 +267,12 @@
           <w:szCs w:val="36"/>
         </w:rPr>
       </w:pPr>
-    </w:p>
-    <w:p>
-      <w:pPr>
-        <w:jc w:val="center"/>
+      <w:r>
         <w:rPr>
           <w:sz w:val="36"/>
           <w:szCs w:val="36"/>
-          <w:lang w:val="en-US"/>
-        </w:rPr>
-      </w:pPr>
-      <w:r>
-        <w:rPr>
-          <w:sz w:val="36"/>
-          <w:szCs w:val="36"/>
-          <w:lang w:val="en-US"/>
-        </w:rPr>
-        <w:t>18</w:t>
-      </w:r>
-      <w:r>
-        <w:rPr>
-          <w:sz w:val="36"/>
-          <w:szCs w:val="36"/>
-          <w:lang w:val="en-US"/>
-        </w:rPr>
-        <w:t xml:space="preserve"> </w:t>
-      </w:r>
-      <w:r>
-        <w:rPr>
-          <w:sz w:val="36"/>
-          <w:szCs w:val="36"/>
-          <w:lang w:val="en-US"/>
-        </w:rPr>
-        <w:t>October</w:t>
-      </w:r>
-      <w:r>
-        <w:rPr>
-          <w:sz w:val="36"/>
-          <w:szCs w:val="36"/>
-          <w:lang w:val="en-US"/>
-        </w:rPr>
-        <w:t xml:space="preserve"> 202</w:t>
-      </w:r>
-      <w:r>
-        <w:rPr>
-          <w:sz w:val="36"/>
-          <w:szCs w:val="36"/>
-          <w:lang w:val="en-US"/>
-        </w:rPr>
-        <w:t>4</w:t>
+        </w:rPr>
+        <w:t>29 Nov 2024</w:t>
       </w:r>
     </w:p>
     <w:p>
@@ -323,6 +298,7 @@
           <w:sz w:val="24"/>
           <w:szCs w:val="24"/>
         </w:rPr>
+        <w:lastRenderedPageBreak/>
         <w:t>Abstract</w:t>
       </w:r>
     </w:p>
@@ -712,7 +688,21 @@
         <w:rPr>
           <w:lang w:val="en-US"/>
         </w:rPr>
-        <w:t xml:space="preserve"> will detail the tools, process and techniques used</w:t>
+        <w:t xml:space="preserve"> will detail the tools, </w:t>
+      </w:r>
+      <w:proofErr w:type="gramStart"/>
+      <w:r>
+        <w:rPr>
+          <w:lang w:val="en-US"/>
+        </w:rPr>
+        <w:t>process</w:t>
+      </w:r>
+      <w:proofErr w:type="gramEnd"/>
+      <w:r>
+        <w:rPr>
+          <w:lang w:val="en-US"/>
+        </w:rPr>
+        <w:t xml:space="preserve"> and techniques used</w:t>
       </w:r>
       <w:r>
         <w:rPr>
@@ -888,6 +878,7 @@
           <w:b/>
           <w:bCs/>
         </w:rPr>
+        <w:lastRenderedPageBreak/>
         <w:t>Table of contents</w:t>
       </w:r>
     </w:p>
@@ -900,7 +891,7 @@
           <w:szCs w:val="22"/>
           <w:lang w:val="en"/>
         </w:rPr>
-        <w:id w:val="1446353755"/>
+        <w:id w:val="1980357388"/>
         <w:docPartObj>
           <w:docPartGallery w:val="Table of Contents"/>
           <w:docPartUnique/>
@@ -938,7 +929,7 @@
           <w:r>
             <w:fldChar w:fldCharType="separate"/>
           </w:r>
-          <w:hyperlink w:anchor="_Toc1427615030">
+          <w:hyperlink w:anchor="_Toc1844036820">
             <w:r>
               <w:rPr>
                 <w:rStyle w:val="Hyperlink"/>
@@ -952,7 +943,7 @@
               <w:fldChar w:fldCharType="begin"/>
             </w:r>
             <w:r>
-              <w:instrText>PAGEREF _Toc1427615030 \h</w:instrText>
+              <w:instrText>PAGEREF _Toc1844036820 \h</w:instrText>
             </w:r>
             <w:r>
               <w:fldChar w:fldCharType="separate"/>
@@ -982,7 +973,7 @@
               <w14:ligatures w14:val="standardContextual"/>
             </w:rPr>
           </w:pPr>
-          <w:hyperlink w:anchor="_Toc2074857119">
+          <w:hyperlink w:anchor="_Toc1688309255">
             <w:r>
               <w:rPr>
                 <w:rStyle w:val="Hyperlink"/>
@@ -996,7 +987,7 @@
               <w:fldChar w:fldCharType="begin"/>
             </w:r>
             <w:r>
-              <w:instrText>PAGEREF _Toc2074857119 \h</w:instrText>
+              <w:instrText>PAGEREF _Toc1688309255 \h</w:instrText>
             </w:r>
             <w:r>
               <w:fldChar w:fldCharType="separate"/>
@@ -1026,7 +1017,7 @@
               <w14:ligatures w14:val="standardContextual"/>
             </w:rPr>
           </w:pPr>
-          <w:hyperlink w:anchor="_Toc850455093">
+          <w:hyperlink w:anchor="_Toc1386072601">
             <w:r>
               <w:rPr>
                 <w:rStyle w:val="Hyperlink"/>
@@ -1040,7 +1031,7 @@
               <w:fldChar w:fldCharType="begin"/>
             </w:r>
             <w:r>
-              <w:instrText>PAGEREF _Toc850455093 \h</w:instrText>
+              <w:instrText>PAGEREF _Toc1386072601 \h</w:instrText>
             </w:r>
             <w:r>
               <w:fldChar w:fldCharType="separate"/>
@@ -1049,7 +1040,7 @@
               <w:rPr>
                 <w:rStyle w:val="Hyperlink"/>
               </w:rPr>
-              <w:t>6</w:t>
+              <w:t>9</w:t>
             </w:r>
             <w:r>
               <w:fldChar w:fldCharType="end"/>
@@ -1070,7 +1061,7 @@
               <w14:ligatures w14:val="standardContextual"/>
             </w:rPr>
           </w:pPr>
-          <w:hyperlink w:anchor="_Toc351022372">
+          <w:hyperlink w:anchor="_Toc563055411">
             <w:r>
               <w:rPr>
                 <w:rStyle w:val="Hyperlink"/>
@@ -1084,7 +1075,7 @@
               <w:fldChar w:fldCharType="begin"/>
             </w:r>
             <w:r>
-              <w:instrText>PAGEREF _Toc351022372 \h</w:instrText>
+              <w:instrText>PAGEREF _Toc563055411 \h</w:instrText>
             </w:r>
             <w:r>
               <w:fldChar w:fldCharType="separate"/>
@@ -1093,7 +1084,7 @@
               <w:rPr>
                 <w:rStyle w:val="Hyperlink"/>
               </w:rPr>
-              <w:t>6</w:t>
+              <w:t>10</w:t>
             </w:r>
             <w:r>
               <w:fldChar w:fldCharType="end"/>
@@ -1114,7 +1105,7 @@
               <w14:ligatures w14:val="standardContextual"/>
             </w:rPr>
           </w:pPr>
-          <w:hyperlink w:anchor="_Toc803766124">
+          <w:hyperlink w:anchor="_Toc743496960">
             <w:r>
               <w:rPr>
                 <w:rStyle w:val="Hyperlink"/>
@@ -1128,7 +1119,7 @@
               <w:fldChar w:fldCharType="begin"/>
             </w:r>
             <w:r>
-              <w:instrText>PAGEREF _Toc803766124 \h</w:instrText>
+              <w:instrText>PAGEREF _Toc743496960 \h</w:instrText>
             </w:r>
             <w:r>
               <w:fldChar w:fldCharType="separate"/>
@@ -1137,7 +1128,7 @@
               <w:rPr>
                 <w:rStyle w:val="Hyperlink"/>
               </w:rPr>
-              <w:t>7</w:t>
+              <w:t>14</w:t>
             </w:r>
             <w:r>
               <w:fldChar w:fldCharType="end"/>
@@ -1158,12 +1149,12 @@
               <w14:ligatures w14:val="standardContextual"/>
             </w:rPr>
           </w:pPr>
-          <w:hyperlink w:anchor="_Toc416858812">
+          <w:hyperlink w:anchor="_Toc1107914351">
             <w:r>
               <w:rPr>
                 <w:rStyle w:val="Hyperlink"/>
               </w:rPr>
-              <w:t>Extension</w:t>
+              <w:t>GitHub Repository for cyber security risk analysis case study:</w:t>
             </w:r>
             <w:r>
               <w:tab/>
@@ -1172,7 +1163,7 @@
               <w:fldChar w:fldCharType="begin"/>
             </w:r>
             <w:r>
-              <w:instrText>PAGEREF _Toc416858812 \h</w:instrText>
+              <w:instrText>PAGEREF _Toc1107914351 \h</w:instrText>
             </w:r>
             <w:r>
               <w:fldChar w:fldCharType="separate"/>
@@ -1181,7 +1172,7 @@
               <w:rPr>
                 <w:rStyle w:val="Hyperlink"/>
               </w:rPr>
-              <w:t>8</w:t>
+              <w:t>20</w:t>
             </w:r>
             <w:r>
               <w:fldChar w:fldCharType="end"/>
@@ -1202,7 +1193,7 @@
               <w14:ligatures w14:val="standardContextual"/>
             </w:rPr>
           </w:pPr>
-          <w:hyperlink w:anchor="_Toc586454681">
+          <w:hyperlink w:anchor="_Toc840726963">
             <w:r>
               <w:rPr>
                 <w:rStyle w:val="Hyperlink"/>
@@ -1216,7 +1207,7 @@
               <w:fldChar w:fldCharType="begin"/>
             </w:r>
             <w:r>
-              <w:instrText>PAGEREF _Toc586454681 \h</w:instrText>
+              <w:instrText>PAGEREF _Toc840726963 \h</w:instrText>
             </w:r>
             <w:r>
               <w:fldChar w:fldCharType="separate"/>
@@ -1225,7 +1216,7 @@
               <w:rPr>
                 <w:rStyle w:val="Hyperlink"/>
               </w:rPr>
-              <w:t>8</w:t>
+              <w:t>20</w:t>
             </w:r>
             <w:r>
               <w:fldChar w:fldCharType="end"/>
@@ -1246,7 +1237,7 @@
               <w14:ligatures w14:val="standardContextual"/>
             </w:rPr>
           </w:pPr>
-          <w:hyperlink w:anchor="_Toc182778089">
+          <w:hyperlink w:anchor="_Toc2030562057">
             <w:r>
               <w:rPr>
                 <w:rStyle w:val="Hyperlink"/>
@@ -1260,7 +1251,7 @@
               <w:fldChar w:fldCharType="begin"/>
             </w:r>
             <w:r>
-              <w:instrText>PAGEREF _Toc182778089 \h</w:instrText>
+              <w:instrText>PAGEREF _Toc2030562057 \h</w:instrText>
             </w:r>
             <w:r>
               <w:fldChar w:fldCharType="separate"/>
@@ -1269,7 +1260,7 @@
               <w:rPr>
                 <w:rStyle w:val="Hyperlink"/>
               </w:rPr>
-              <w:t>8</w:t>
+              <w:t>21</w:t>
             </w:r>
             <w:r>
               <w:fldChar w:fldCharType="end"/>
@@ -1286,7 +1277,7 @@
               <w:rStyle w:val="Hyperlink"/>
             </w:rPr>
           </w:pPr>
-          <w:hyperlink w:anchor="_Toc1159775206">
+          <w:hyperlink w:anchor="_Toc1560505767">
             <w:r>
               <w:rPr>
                 <w:rStyle w:val="Hyperlink"/>
@@ -1300,7 +1291,7 @@
               <w:fldChar w:fldCharType="begin"/>
             </w:r>
             <w:r>
-              <w:instrText>PAGEREF _Toc1159775206 \h</w:instrText>
+              <w:instrText>PAGEREF _Toc1560505767 \h</w:instrText>
             </w:r>
             <w:r>
               <w:fldChar w:fldCharType="separate"/>
@@ -1309,7 +1300,7 @@
               <w:rPr>
                 <w:rStyle w:val="Hyperlink"/>
               </w:rPr>
-              <w:t>10</w:t>
+              <w:t>21</w:t>
             </w:r>
             <w:r>
               <w:fldChar w:fldCharType="end"/>
@@ -1336,8 +1327,9 @@
       <w:pPr>
         <w:pStyle w:val="Heading1"/>
       </w:pPr>
-      <w:bookmarkStart w:id="2" w:name="_Toc1427615030"/>
-      <w:r>
+      <w:bookmarkStart w:id="2" w:name="_Toc1844036820"/>
+      <w:r>
+        <w:lastRenderedPageBreak/>
         <w:t>Introduction</w:t>
       </w:r>
       <w:bookmarkEnd w:id="2"/>
@@ -1789,11 +1781,19 @@
         </w:rPr>
         <w:t xml:space="preserve"> to categorize and conclude defense </w:t>
       </w:r>
-      <w:r>
-        <w:rPr>
-          <w:lang w:val="en-US"/>
-        </w:rPr>
-        <w:t xml:space="preserve">mechanism, given the decision makers valuable insight to mitigate risk and </w:t>
+      <w:proofErr w:type="gramStart"/>
+      <w:r>
+        <w:rPr>
+          <w:lang w:val="en-US"/>
+        </w:rPr>
+        <w:t>mechanism</w:t>
+      </w:r>
+      <w:proofErr w:type="gramEnd"/>
+      <w:r>
+        <w:rPr>
+          <w:lang w:val="en-US"/>
+        </w:rPr>
+        <w:t xml:space="preserve">, given the decision makers valuable insight to mitigate risk and </w:t>
       </w:r>
       <w:r>
         <w:rPr>
@@ -1812,7 +1812,7 @@
       <w:pPr>
         <w:pStyle w:val="Heading1"/>
       </w:pPr>
-      <w:bookmarkStart w:id="3" w:name="_Toc2074857119"/>
+      <w:bookmarkStart w:id="3" w:name="_Toc1688309255"/>
       <w:r>
         <w:t>Data Research and Integration</w:t>
       </w:r>
@@ -2077,6 +2077,7 @@
         <w:jc w:val="both"/>
       </w:pPr>
       <w:r>
+        <w:lastRenderedPageBreak/>
         <w:t xml:space="preserve">This dataset includes metrics </w:t>
       </w:r>
       <w:r>
@@ -2112,6 +2113,12 @@
       <w:r>
         <w:t>.</w:t>
       </w:r>
+    </w:p>
+    <w:p>
+      <w:pPr>
+        <w:ind w:firstLine="720"/>
+        <w:jc w:val="both"/>
+      </w:pPr>
     </w:p>
     <w:p>
       <w:pPr>
@@ -2124,8 +2131,8 @@
           <w:noProof/>
         </w:rPr>
         <w:drawing>
-          <wp:inline distT="0" distB="0" distL="0" distR="0" wp14:anchorId="5A86644A" wp14:editId="210410AF">
-            <wp:extent cx="5943600" cy="1473835"/>
+          <wp:inline distT="0" distB="0" distL="0" distR="0" wp14:anchorId="5A86644A" wp14:editId="75781573">
+            <wp:extent cx="5021714" cy="1245235"/>
             <wp:effectExtent l="0" t="0" r="0" b="0"/>
             <wp:docPr id="1855518002" name="Picture 1" descr="A screenshot of a computer&#10;&#10;Description automatically generated"/>
             <wp:cNvGraphicFramePr>
@@ -2135,11 +2142,17 @@
               <a:graphicData uri="http://schemas.openxmlformats.org/drawingml/2006/picture">
                 <pic:pic xmlns:pic="http://schemas.openxmlformats.org/drawingml/2006/picture">
                   <pic:nvPicPr>
-                    <pic:cNvPr id="1855518002" name="Picture 1" descr="A screenshot of a computer&#10;&#10;Description automatically generated"/>
+                    <pic:cNvPr id="0" name="Picture 1"/>
                     <pic:cNvPicPr/>
                   </pic:nvPicPr>
                   <pic:blipFill>
-                    <a:blip r:embed="rId8"/>
+                    <a:blip r:embed="rId8" cstate="print">
+                      <a:extLst>
+                        <a:ext uri="{28A0092B-C50C-407E-A947-70E740481C1C}">
+                          <a14:useLocalDpi xmlns:a14="http://schemas.microsoft.com/office/drawing/2010/main" val="0"/>
+                        </a:ext>
+                      </a:extLst>
+                    </a:blip>
                     <a:stretch>
                       <a:fillRect/>
                     </a:stretch>
@@ -2147,7 +2160,7 @@
                   <pic:spPr>
                     <a:xfrm>
                       <a:off x="0" y="0"/>
-                      <a:ext cx="5943600" cy="1473835"/>
+                      <a:ext cx="5021714" cy="1245235"/>
                     </a:xfrm>
                     <a:prstGeom prst="rect">
                       <a:avLst/>
@@ -2168,27 +2181,14 @@
       <w:r>
         <w:t xml:space="preserve">Figure </w:t>
       </w:r>
-      <w:r>
-        <w:fldChar w:fldCharType="begin"/>
-      </w:r>
-      <w:r>
-        <w:instrText xml:space="preserve"> SEQ Figure \* ARABIC </w:instrText>
-      </w:r>
-      <w:r>
-        <w:fldChar w:fldCharType="separate"/>
-      </w:r>
-      <w:r>
-        <w:rPr>
-          <w:noProof/>
-        </w:rPr>
-        <w:t>1</w:t>
-      </w:r>
-      <w:r>
-        <w:rPr>
-          <w:noProof/>
-        </w:rPr>
-        <w:fldChar w:fldCharType="end"/>
-      </w:r>
+      <w:fldSimple w:instr=" SEQ Figure \* ARABIC ">
+        <w:r>
+          <w:rPr>
+            <w:noProof/>
+          </w:rPr>
+          <w:t>1</w:t>
+        </w:r>
+      </w:fldSimple>
       <w:r>
         <w:t>. Sample data Cyber Security</w:t>
       </w:r>
@@ -2339,27 +2339,14 @@
       <w:r>
         <w:t xml:space="preserve">Figure </w:t>
       </w:r>
-      <w:r>
-        <w:fldChar w:fldCharType="begin"/>
-      </w:r>
-      <w:r>
-        <w:instrText xml:space="preserve"> SEQ Figure \* ARABIC </w:instrText>
-      </w:r>
-      <w:r>
-        <w:fldChar w:fldCharType="separate"/>
-      </w:r>
-      <w:r>
-        <w:rPr>
-          <w:noProof/>
-        </w:rPr>
-        <w:t>2</w:t>
-      </w:r>
-      <w:r>
-        <w:rPr>
-          <w:noProof/>
-        </w:rPr>
-        <w:fldChar w:fldCharType="end"/>
-      </w:r>
+      <w:fldSimple w:instr=" SEQ Figure \* ARABIC ">
+        <w:r>
+          <w:rPr>
+            <w:noProof/>
+          </w:rPr>
+          <w:t>2</w:t>
+        </w:r>
+      </w:fldSimple>
       <w:r>
         <w:t>. Exploring Library Python</w:t>
       </w:r>
@@ -2411,6 +2398,7 @@
           <w:noProof/>
           <w:lang w:val="en-US"/>
         </w:rPr>
+        <w:lastRenderedPageBreak/>
         <w:drawing>
           <wp:inline distT="0" distB="0" distL="0" distR="0" wp14:anchorId="32BC89F4" wp14:editId="0A68AFE2">
             <wp:extent cx="3573992" cy="1842407"/>
@@ -2456,27 +2444,14 @@
       <w:r>
         <w:t xml:space="preserve">Figure </w:t>
       </w:r>
-      <w:r>
-        <w:fldChar w:fldCharType="begin"/>
-      </w:r>
-      <w:r>
-        <w:instrText xml:space="preserve"> SEQ Figure \* ARABIC </w:instrText>
-      </w:r>
-      <w:r>
-        <w:fldChar w:fldCharType="separate"/>
-      </w:r>
-      <w:r>
-        <w:rPr>
-          <w:noProof/>
-        </w:rPr>
-        <w:t>3</w:t>
-      </w:r>
-      <w:r>
-        <w:rPr>
-          <w:noProof/>
-        </w:rPr>
-        <w:fldChar w:fldCharType="end"/>
-      </w:r>
+      <w:fldSimple w:instr=" SEQ Figure \* ARABIC ">
+        <w:r>
+          <w:rPr>
+            <w:noProof/>
+          </w:rPr>
+          <w:t>3</w:t>
+        </w:r>
+      </w:fldSimple>
       <w:r>
         <w:t xml:space="preserve">. </w:t>
       </w:r>
@@ -2621,11 +2596,10 @@
       <w:r>
         <w:rPr>
           <w:noProof/>
-          <w:lang w:val="en-CA"/>
         </w:rPr>
         <w:drawing>
-          <wp:inline distT="0" distB="0" distL="0" distR="0" wp14:anchorId="0F5474B1" wp14:editId="052D985B">
-            <wp:extent cx="6042660" cy="2720488"/>
+          <wp:inline distT="0" distB="0" distL="0" distR="0" wp14:anchorId="0F5474B1" wp14:editId="3D9FC09B">
+            <wp:extent cx="5216817" cy="2348682"/>
             <wp:effectExtent l="0" t="0" r="0" b="3810"/>
             <wp:docPr id="1741341387" name="Picture 1" descr="A screenshot of a computer&#10;&#10;Description automatically generated"/>
             <wp:cNvGraphicFramePr>
@@ -2635,11 +2609,17 @@
               <a:graphicData uri="http://schemas.openxmlformats.org/drawingml/2006/picture">
                 <pic:pic xmlns:pic="http://schemas.openxmlformats.org/drawingml/2006/picture">
                   <pic:nvPicPr>
-                    <pic:cNvPr id="1741341387" name="Picture 1" descr="A screenshot of a computer&#10;&#10;Description automatically generated"/>
+                    <pic:cNvPr id="0" name="Picture 1"/>
                     <pic:cNvPicPr/>
                   </pic:nvPicPr>
                   <pic:blipFill>
-                    <a:blip r:embed="rId11"/>
+                    <a:blip r:embed="rId11">
+                      <a:extLst>
+                        <a:ext uri="{28A0092B-C50C-407E-A947-70E740481C1C}">
+                          <a14:useLocalDpi xmlns:a14="http://schemas.microsoft.com/office/drawing/2010/main" val="0"/>
+                        </a:ext>
+                      </a:extLst>
+                    </a:blip>
                     <a:stretch>
                       <a:fillRect/>
                     </a:stretch>
@@ -2647,7 +2627,7 @@
                   <pic:spPr>
                     <a:xfrm>
                       <a:off x="0" y="0"/>
-                      <a:ext cx="6047924" cy="2722858"/>
+                      <a:ext cx="5216817" cy="2348682"/>
                     </a:xfrm>
                     <a:prstGeom prst="rect">
                       <a:avLst/>
@@ -2671,24 +2651,14 @@
       <w:r>
         <w:t xml:space="preserve">Figure </w:t>
       </w:r>
-      <w:r>
-        <w:fldChar w:fldCharType="begin"/>
-      </w:r>
-      <w:r>
-        <w:instrText xml:space="preserve"> SEQ Figure \* ARABIC </w:instrText>
-      </w:r>
-      <w:r>
-        <w:fldChar w:fldCharType="separate"/>
-      </w:r>
-      <w:r>
-        <w:rPr>
-          <w:noProof/>
-        </w:rPr>
-        <w:t>4</w:t>
-      </w:r>
-      <w:r>
-        <w:fldChar w:fldCharType="end"/>
-      </w:r>
+      <w:fldSimple w:instr=" SEQ Figure \* ARABIC ">
+        <w:r>
+          <w:rPr>
+            <w:noProof/>
+          </w:rPr>
+          <w:t>4</w:t>
+        </w:r>
+      </w:fldSimple>
       <w:r>
         <w:t xml:space="preserve"> Grouping data</w:t>
       </w:r>
@@ -2772,11 +2742,11 @@
       <w:r>
         <w:rPr>
           <w:noProof/>
-          <w:lang w:val="en-CA"/>
-        </w:rPr>
+        </w:rPr>
+        <w:lastRenderedPageBreak/>
         <w:drawing>
-          <wp:inline distT="0" distB="0" distL="0" distR="0" wp14:anchorId="4B6C5E55" wp14:editId="62671432">
-            <wp:extent cx="5943600" cy="2494280"/>
+          <wp:inline distT="0" distB="0" distL="0" distR="0" wp14:anchorId="4B6C5E55" wp14:editId="244770D9">
+            <wp:extent cx="5489890" cy="2303877"/>
             <wp:effectExtent l="0" t="0" r="0" b="1270"/>
             <wp:docPr id="1563034016" name="Picture 1" descr="A screenshot of a computer&#10;&#10;Description automatically generated"/>
             <wp:cNvGraphicFramePr>
@@ -2786,11 +2756,17 @@
               <a:graphicData uri="http://schemas.openxmlformats.org/drawingml/2006/picture">
                 <pic:pic xmlns:pic="http://schemas.openxmlformats.org/drawingml/2006/picture">
                   <pic:nvPicPr>
-                    <pic:cNvPr id="1563034016" name="Picture 1" descr="A screenshot of a computer&#10;&#10;Description automatically generated"/>
+                    <pic:cNvPr id="0" name="Picture 1"/>
                     <pic:cNvPicPr/>
                   </pic:nvPicPr>
                   <pic:blipFill>
-                    <a:blip r:embed="rId12"/>
+                    <a:blip r:embed="rId12">
+                      <a:extLst>
+                        <a:ext uri="{28A0092B-C50C-407E-A947-70E740481C1C}">
+                          <a14:useLocalDpi xmlns:a14="http://schemas.microsoft.com/office/drawing/2010/main" val="0"/>
+                        </a:ext>
+                      </a:extLst>
+                    </a:blip>
                     <a:stretch>
                       <a:fillRect/>
                     </a:stretch>
@@ -2798,7 +2774,7 @@
                   <pic:spPr>
                     <a:xfrm>
                       <a:off x="0" y="0"/>
-                      <a:ext cx="5943600" cy="2494280"/>
+                      <a:ext cx="5489890" cy="2303877"/>
                     </a:xfrm>
                     <a:prstGeom prst="rect">
                       <a:avLst/>
@@ -2822,24 +2798,14 @@
       <w:r>
         <w:t xml:space="preserve">Figure </w:t>
       </w:r>
-      <w:r>
-        <w:fldChar w:fldCharType="begin"/>
-      </w:r>
-      <w:r>
-        <w:instrText xml:space="preserve"> SEQ Figure \* ARABIC </w:instrText>
-      </w:r>
-      <w:r>
-        <w:fldChar w:fldCharType="separate"/>
-      </w:r>
-      <w:r>
-        <w:rPr>
-          <w:noProof/>
-        </w:rPr>
-        <w:t>5</w:t>
-      </w:r>
-      <w:r>
-        <w:fldChar w:fldCharType="end"/>
-      </w:r>
+      <w:fldSimple w:instr=" SEQ Figure \* ARABIC ">
+        <w:r>
+          <w:rPr>
+            <w:noProof/>
+          </w:rPr>
+          <w:t>5</w:t>
+        </w:r>
+      </w:fldSimple>
       <w:r>
         <w:t xml:space="preserve"> Correlations</w:t>
       </w:r>
@@ -2891,11 +2857,10 @@
       <w:r>
         <w:rPr>
           <w:noProof/>
-          <w:lang w:val="en-CA"/>
         </w:rPr>
         <w:drawing>
-          <wp:inline distT="0" distB="0" distL="0" distR="0" wp14:anchorId="7032B3D9" wp14:editId="57E17057">
-            <wp:extent cx="5943600" cy="2563495"/>
+          <wp:inline distT="0" distB="0" distL="0" distR="0" wp14:anchorId="7032B3D9" wp14:editId="63A2D27B">
+            <wp:extent cx="5219277" cy="2251092"/>
             <wp:effectExtent l="0" t="0" r="0" b="8255"/>
             <wp:docPr id="1490300280" name="Picture 1" descr="A screenshot of a computer program&#10;&#10;Description automatically generated"/>
             <wp:cNvGraphicFramePr>
@@ -2905,11 +2870,17 @@
               <a:graphicData uri="http://schemas.openxmlformats.org/drawingml/2006/picture">
                 <pic:pic xmlns:pic="http://schemas.openxmlformats.org/drawingml/2006/picture">
                   <pic:nvPicPr>
-                    <pic:cNvPr id="1490300280" name="Picture 1" descr="A screenshot of a computer program&#10;&#10;Description automatically generated"/>
+                    <pic:cNvPr id="0" name="Picture 1"/>
                     <pic:cNvPicPr/>
                   </pic:nvPicPr>
                   <pic:blipFill>
-                    <a:blip r:embed="rId13"/>
+                    <a:blip r:embed="rId13">
+                      <a:extLst>
+                        <a:ext uri="{28A0092B-C50C-407E-A947-70E740481C1C}">
+                          <a14:useLocalDpi xmlns:a14="http://schemas.microsoft.com/office/drawing/2010/main" val="0"/>
+                        </a:ext>
+                      </a:extLst>
+                    </a:blip>
                     <a:stretch>
                       <a:fillRect/>
                     </a:stretch>
@@ -2917,7 +2888,7 @@
                   <pic:spPr>
                     <a:xfrm>
                       <a:off x="0" y="0"/>
-                      <a:ext cx="5943600" cy="2563495"/>
+                      <a:ext cx="5219277" cy="2251092"/>
                     </a:xfrm>
                     <a:prstGeom prst="rect">
                       <a:avLst/>
@@ -2941,24 +2912,14 @@
       <w:r>
         <w:t xml:space="preserve">Figure </w:t>
       </w:r>
-      <w:r>
-        <w:fldChar w:fldCharType="begin"/>
-      </w:r>
-      <w:r>
-        <w:instrText xml:space="preserve"> SEQ Figure \* ARABIC </w:instrText>
-      </w:r>
-      <w:r>
-        <w:fldChar w:fldCharType="separate"/>
-      </w:r>
-      <w:r>
-        <w:rPr>
-          <w:noProof/>
-        </w:rPr>
-        <w:t>6</w:t>
-      </w:r>
-      <w:r>
-        <w:fldChar w:fldCharType="end"/>
-      </w:r>
+      <w:fldSimple w:instr=" SEQ Figure \* ARABIC ">
+        <w:r>
+          <w:rPr>
+            <w:noProof/>
+          </w:rPr>
+          <w:t>6</w:t>
+        </w:r>
+      </w:fldSimple>
       <w:r>
         <w:t xml:space="preserve"> Linear Regression</w:t>
       </w:r>
@@ -3281,6 +3242,7 @@
                 <w:bCs w:val="0"/>
                 <w:lang w:val="en-CA"/>
               </w:rPr>
+              <w:lastRenderedPageBreak/>
               <w:t>Correlation between Income Level and Severity Score</w:t>
             </w:r>
           </w:p>
@@ -3958,24 +3920,14 @@
       <w:r>
         <w:t xml:space="preserve">Figure </w:t>
       </w:r>
-      <w:r>
-        <w:fldChar w:fldCharType="begin"/>
-      </w:r>
-      <w:r>
-        <w:instrText xml:space="preserve"> SEQ Figure \* ARABIC </w:instrText>
-      </w:r>
-      <w:r>
-        <w:fldChar w:fldCharType="separate"/>
-      </w:r>
-      <w:r>
-        <w:rPr>
-          <w:noProof/>
-        </w:rPr>
-        <w:t>7</w:t>
-      </w:r>
-      <w:r>
-        <w:fldChar w:fldCharType="end"/>
-      </w:r>
+      <w:fldSimple w:instr=" SEQ Figure \* ARABIC ">
+        <w:r>
+          <w:rPr>
+            <w:noProof/>
+          </w:rPr>
+          <w:t>7</w:t>
+        </w:r>
+      </w:fldSimple>
       <w:r>
         <w:t xml:space="preserve"> Incomplete information</w:t>
       </w:r>
@@ -4034,24 +3986,14 @@
       <w:r>
         <w:t xml:space="preserve">Figure </w:t>
       </w:r>
-      <w:r>
-        <w:fldChar w:fldCharType="begin"/>
-      </w:r>
-      <w:r>
-        <w:instrText xml:space="preserve"> SEQ Figure \* ARABIC </w:instrText>
-      </w:r>
-      <w:r>
-        <w:fldChar w:fldCharType="separate"/>
-      </w:r>
-      <w:r>
-        <w:rPr>
-          <w:noProof/>
-        </w:rPr>
-        <w:t>8</w:t>
-      </w:r>
-      <w:r>
-        <w:fldChar w:fldCharType="end"/>
-      </w:r>
+      <w:fldSimple w:instr=" SEQ Figure \* ARABIC ">
+        <w:r>
+          <w:rPr>
+            <w:noProof/>
+          </w:rPr>
+          <w:t>8</w:t>
+        </w:r>
+      </w:fldSimple>
       <w:r>
         <w:t xml:space="preserve"> Global metrics</w:t>
       </w:r>
@@ -4069,7 +4011,22 @@
         <w:rPr>
           <w:lang w:val="en-US"/>
         </w:rPr>
-        <w:t>In our previous report, we anticipated that these challenges of missing relationships between metrics and data integrity issues might decide for the inclusion of this dataset. The analysis confirmed these findings and allowed us to make an informed decision to remove this source from subsequent steps of the project.</w:t>
+        <w:lastRenderedPageBreak/>
+        <w:t xml:space="preserve">In our previous report, we anticipated that these challenges of missing relationships between metrics and data integrity issues might </w:t>
+      </w:r>
+      <w:proofErr w:type="gramStart"/>
+      <w:r>
+        <w:rPr>
+          <w:lang w:val="en-US"/>
+        </w:rPr>
+        <w:t>decide</w:t>
+      </w:r>
+      <w:proofErr w:type="gramEnd"/>
+      <w:r>
+        <w:rPr>
+          <w:lang w:val="en-US"/>
+        </w:rPr>
+        <w:t xml:space="preserve"> for the inclusion of this dataset. The analysis confirmed these findings and allowed us to make an informed decision to remove this source from subsequent steps of the project.</w:t>
       </w:r>
     </w:p>
     <w:p>
@@ -4085,7 +4042,7 @@
       <w:pPr>
         <w:pStyle w:val="Heading1"/>
       </w:pPr>
-      <w:bookmarkStart w:id="4" w:name="_Toc850455093"/>
+      <w:bookmarkStart w:id="4" w:name="_Toc1386072601"/>
       <w:r>
         <w:t>Data Collection</w:t>
       </w:r>
@@ -4427,15 +4384,15 @@
     <w:p>
       <w:pPr>
         <w:keepNext/>
-        <w:ind w:firstLine="720"/>
-        <w:jc w:val="both"/>
-      </w:pPr>
-      <w:r>
-        <w:rPr>
-          <w:lang w:val="en-CA"/>
+        <w:ind w:left="-720" w:firstLine="720"/>
+        <w:jc w:val="both"/>
+      </w:pPr>
+      <w:r>
+        <w:rPr>
+          <w:noProof/>
         </w:rPr>
         <w:drawing>
-          <wp:inline distT="0" distB="0" distL="0" distR="0" wp14:anchorId="215B3485" wp14:editId="30C55EA6">
+          <wp:inline distT="0" distB="0" distL="0" distR="0" wp14:anchorId="215B3485" wp14:editId="2C5DACB9">
             <wp:extent cx="5797299" cy="3204000"/>
             <wp:effectExtent l="0" t="0" r="0" b="0"/>
             <wp:docPr id="175428956" name="Picture 1" descr="A screen shot of a computer program&#10;&#10;Description automatically generated"/>
@@ -4446,11 +4403,17 @@
               <a:graphicData uri="http://schemas.openxmlformats.org/drawingml/2006/picture">
                 <pic:pic xmlns:pic="http://schemas.openxmlformats.org/drawingml/2006/picture">
                   <pic:nvPicPr>
-                    <pic:cNvPr id="175428956" name="Picture 1" descr="A screen shot of a computer program&#10;&#10;Description automatically generated"/>
+                    <pic:cNvPr id="0" name="Picture 1"/>
                     <pic:cNvPicPr/>
                   </pic:nvPicPr>
                   <pic:blipFill>
-                    <a:blip r:embed="rId16"/>
+                    <a:blip r:embed="rId16">
+                      <a:extLst>
+                        <a:ext uri="{28A0092B-C50C-407E-A947-70E740481C1C}">
+                          <a14:useLocalDpi xmlns:a14="http://schemas.microsoft.com/office/drawing/2010/main" val="0"/>
+                        </a:ext>
+                      </a:extLst>
+                    </a:blip>
                     <a:stretch>
                       <a:fillRect/>
                     </a:stretch>
@@ -4482,24 +4445,14 @@
       <w:r>
         <w:t xml:space="preserve">Figure </w:t>
       </w:r>
-      <w:r>
-        <w:fldChar w:fldCharType="begin"/>
-      </w:r>
-      <w:r>
-        <w:instrText xml:space="preserve"> SEQ Figure \* ARABIC </w:instrText>
-      </w:r>
-      <w:r>
-        <w:fldChar w:fldCharType="separate"/>
-      </w:r>
-      <w:r>
-        <w:rPr>
-          <w:noProof/>
-        </w:rPr>
-        <w:t>9</w:t>
-      </w:r>
-      <w:r>
-        <w:fldChar w:fldCharType="end"/>
-      </w:r>
+      <w:fldSimple w:instr=" SEQ Figure \* ARABIC ">
+        <w:r>
+          <w:rPr>
+            <w:noProof/>
+          </w:rPr>
+          <w:t>9</w:t>
+        </w:r>
+      </w:fldSimple>
       <w:r>
         <w:t xml:space="preserve"> Script that download and unzip cyber dataset</w:t>
       </w:r>
@@ -4598,7 +4551,7 @@
       <w:pPr>
         <w:pStyle w:val="Heading1"/>
       </w:pPr>
-      <w:bookmarkStart w:id="5" w:name="_Toc351022372"/>
+      <w:bookmarkStart w:id="5" w:name="_Toc563055411"/>
       <w:r>
         <w:t>Data Storage and Maintenance</w:t>
       </w:r>
@@ -4755,6 +4708,7 @@
         <w:rPr>
           <w:noProof/>
         </w:rPr>
+        <w:lastRenderedPageBreak/>
         <w:drawing>
           <wp:inline distT="0" distB="0" distL="0" distR="0" wp14:anchorId="77B6B365" wp14:editId="1C0FEA74">
             <wp:extent cx="3670669" cy="1654546"/>
@@ -4800,27 +4754,14 @@
       <w:r>
         <w:t xml:space="preserve">Figure </w:t>
       </w:r>
-      <w:r>
-        <w:fldChar w:fldCharType="begin"/>
-      </w:r>
-      <w:r>
-        <w:instrText xml:space="preserve"> SEQ Figure \* ARABIC </w:instrText>
-      </w:r>
-      <w:r>
-        <w:fldChar w:fldCharType="separate"/>
-      </w:r>
-      <w:r>
-        <w:rPr>
-          <w:noProof/>
-        </w:rPr>
-        <w:t>10</w:t>
-      </w:r>
-      <w:r>
-        <w:rPr>
-          <w:noProof/>
-        </w:rPr>
-        <w:fldChar w:fldCharType="end"/>
-      </w:r>
+      <w:fldSimple w:instr=" SEQ Figure \* ARABIC ">
+        <w:r>
+          <w:rPr>
+            <w:noProof/>
+          </w:rPr>
+          <w:t>10</w:t>
+        </w:r>
+      </w:fldSimple>
       <w:r>
         <w:t xml:space="preserve">. Frequency Update Source </w:t>
       </w:r>
@@ -4877,7 +4818,21 @@
         <w:rPr>
           <w:lang w:val="en-US"/>
         </w:rPr>
-        <w:t xml:space="preserve">. This is an excellent option, especially, </w:t>
+        <w:t xml:space="preserve">. This is an excellent option, </w:t>
+      </w:r>
+      <w:proofErr w:type="gramStart"/>
+      <w:r>
+        <w:rPr>
+          <w:lang w:val="en-US"/>
+        </w:rPr>
+        <w:t>especially,</w:t>
+      </w:r>
+      <w:proofErr w:type="gramEnd"/>
+      <w:r>
+        <w:rPr>
+          <w:lang w:val="en-US"/>
+        </w:rPr>
+        <w:t xml:space="preserve"> </w:t>
       </w:r>
       <w:r>
         <w:rPr>
@@ -5066,7 +5021,7 @@
       <w:pPr>
         <w:jc w:val="both"/>
         <w:rPr>
-          <w:lang w:val="es-CO"/>
+          <w:lang w:val="en-CA"/>
         </w:rPr>
       </w:pPr>
     </w:p>
@@ -5137,6 +5092,7 @@
       </w:pPr>
       <w:r>
         <w:rPr>
+          <w:noProof/>
           <w:lang w:val="en-US"/>
         </w:rPr>
         <w:drawing>
@@ -5187,24 +5143,14 @@
       <w:r>
         <w:t xml:space="preserve">Figure </w:t>
       </w:r>
-      <w:r>
-        <w:fldChar w:fldCharType="begin"/>
-      </w:r>
-      <w:r>
-        <w:instrText xml:space="preserve"> SEQ Figure \* ARABIC </w:instrText>
-      </w:r>
-      <w:r>
-        <w:fldChar w:fldCharType="separate"/>
-      </w:r>
-      <w:r>
-        <w:rPr>
-          <w:noProof/>
-        </w:rPr>
-        <w:t>11</w:t>
-      </w:r>
-      <w:r>
-        <w:fldChar w:fldCharType="end"/>
-      </w:r>
+      <w:fldSimple w:instr=" SEQ Figure \* ARABIC ">
+        <w:r>
+          <w:rPr>
+            <w:noProof/>
+          </w:rPr>
+          <w:t>11</w:t>
+        </w:r>
+      </w:fldSimple>
       <w:r>
         <w:t xml:space="preserve"> Storage in HDFS system</w:t>
       </w:r>
@@ -5318,6 +5264,7 @@
       </w:pPr>
       <w:r>
         <w:rPr>
+          <w:noProof/>
           <w:lang w:val="en-US"/>
         </w:rPr>
         <w:drawing>
@@ -5368,24 +5315,14 @@
       <w:r>
         <w:t xml:space="preserve">Figure </w:t>
       </w:r>
-      <w:r>
-        <w:fldChar w:fldCharType="begin"/>
-      </w:r>
-      <w:r>
-        <w:instrText xml:space="preserve"> SEQ Figure \* ARABIC </w:instrText>
-      </w:r>
-      <w:r>
-        <w:fldChar w:fldCharType="separate"/>
-      </w:r>
-      <w:r>
-        <w:rPr>
-          <w:noProof/>
-        </w:rPr>
-        <w:t>12</w:t>
-      </w:r>
-      <w:r>
-        <w:fldChar w:fldCharType="end"/>
-      </w:r>
+      <w:fldSimple w:instr=" SEQ Figure \* ARABIC ">
+        <w:r>
+          <w:rPr>
+            <w:noProof/>
+          </w:rPr>
+          <w:t>12</w:t>
+        </w:r>
+      </w:fldSimple>
       <w:r>
         <w:t xml:space="preserve"> Size from HDFS</w:t>
       </w:r>
@@ -5483,12 +5420,19 @@
         <w:rPr>
           <w:lang w:val="en-CA"/>
         </w:rPr>
-        <w:t>data was preprocessed in Spark, where we</w:t>
+        <w:t xml:space="preserve">data was preprocessed in Spark, where </w:t>
       </w:r>
       <w:r>
         <w:rPr>
           <w:lang w:val="en-CA"/>
         </w:rPr>
+        <w:lastRenderedPageBreak/>
+        <w:t>we</w:t>
+      </w:r>
+      <w:r>
+        <w:rPr>
+          <w:lang w:val="en-CA"/>
+        </w:rPr>
         <w:t xml:space="preserve"> include</w:t>
       </w:r>
       <w:r>
@@ -5528,12 +5472,15 @@
     <w:p>
       <w:pPr>
         <w:keepNext/>
-        <w:ind w:firstLine="720"/>
-        <w:jc w:val="both"/>
-      </w:pPr>
-      <w:r>
+        <w:ind w:left="-864" w:firstLine="720"/>
+        <w:jc w:val="both"/>
+      </w:pPr>
+      <w:r>
+        <w:rPr>
+          <w:noProof/>
+        </w:rPr>
         <w:drawing>
-          <wp:inline distT="0" distB="0" distL="0" distR="0" wp14:anchorId="5C153DD8" wp14:editId="0573EBE8">
+          <wp:inline distT="0" distB="0" distL="0" distR="0" wp14:anchorId="5C153DD8" wp14:editId="60C2AB35">
             <wp:extent cx="5943600" cy="4605655"/>
             <wp:effectExtent l="0" t="0" r="0" b="4445"/>
             <wp:docPr id="485008079" name="Picture 1" descr="A screenshot of a computer&#10;&#10;Description automatically generated"/>
@@ -5544,11 +5491,17 @@
               <a:graphicData uri="http://schemas.openxmlformats.org/drawingml/2006/picture">
                 <pic:pic xmlns:pic="http://schemas.openxmlformats.org/drawingml/2006/picture">
                   <pic:nvPicPr>
-                    <pic:cNvPr id="485008079" name="Picture 1" descr="A screenshot of a computer&#10;&#10;Description automatically generated"/>
+                    <pic:cNvPr id="0" name="Picture 1"/>
                     <pic:cNvPicPr/>
                   </pic:nvPicPr>
                   <pic:blipFill>
-                    <a:blip r:embed="rId20"/>
+                    <a:blip r:embed="rId20">
+                      <a:extLst>
+                        <a:ext uri="{28A0092B-C50C-407E-A947-70E740481C1C}">
+                          <a14:useLocalDpi xmlns:a14="http://schemas.microsoft.com/office/drawing/2010/main" val="0"/>
+                        </a:ext>
+                      </a:extLst>
+                    </a:blip>
                     <a:stretch>
                       <a:fillRect/>
                     </a:stretch>
@@ -5580,24 +5533,14 @@
       <w:r>
         <w:t xml:space="preserve">Figure </w:t>
       </w:r>
-      <w:r>
-        <w:fldChar w:fldCharType="begin"/>
-      </w:r>
-      <w:r>
-        <w:instrText xml:space="preserve"> SEQ Figure \* ARABIC </w:instrText>
-      </w:r>
-      <w:r>
-        <w:fldChar w:fldCharType="separate"/>
-      </w:r>
-      <w:r>
-        <w:rPr>
-          <w:noProof/>
-        </w:rPr>
-        <w:t>13</w:t>
-      </w:r>
-      <w:r>
-        <w:fldChar w:fldCharType="end"/>
-      </w:r>
+      <w:fldSimple w:instr=" SEQ Figure \* ARABIC ">
+        <w:r>
+          <w:rPr>
+            <w:noProof/>
+          </w:rPr>
+          <w:t>13</w:t>
+        </w:r>
+      </w:fldSimple>
       <w:r>
         <w:t xml:space="preserve"> Transformations</w:t>
       </w:r>
@@ -5645,47 +5588,89 @@
         <w:jc w:val="both"/>
       </w:pPr>
       <w:r>
-        <w:t>We have created the s</w:t>
-      </w:r>
-      <w:r>
+        <w:rPr>
+          <w:lang w:val="en-US"/>
+        </w:rPr>
+        <w:t xml:space="preserve">We have created </w:t>
+      </w:r>
+      <w:proofErr w:type="gramStart"/>
+      <w:r>
+        <w:rPr>
+          <w:lang w:val="en-US"/>
+        </w:rPr>
+        <w:t>the</w:t>
+      </w:r>
+      <w:proofErr w:type="gramEnd"/>
+      <w:r>
+        <w:rPr>
+          <w:lang w:val="en-US"/>
+        </w:rPr>
+        <w:t xml:space="preserve"> s</w:t>
+      </w:r>
+      <w:r>
+        <w:rPr>
+          <w:lang w:val="en-US"/>
+        </w:rPr>
         <w:t>ch</w:t>
       </w:r>
       <w:r>
+        <w:rPr>
+          <w:lang w:val="en-US"/>
+        </w:rPr>
         <w:t xml:space="preserve">ema </w:t>
       </w:r>
       <w:r>
+        <w:rPr>
+          <w:lang w:val="en-US"/>
+        </w:rPr>
         <w:t>in Hive</w:t>
       </w:r>
       <w:r>
+        <w:rPr>
+          <w:lang w:val="en-US"/>
+        </w:rPr>
         <w:t xml:space="preserve"> to organize the data efficiently</w:t>
       </w:r>
       <w:r>
+        <w:rPr>
+          <w:lang w:val="en-US"/>
+        </w:rPr>
         <w:t xml:space="preserve">, </w:t>
       </w:r>
       <w:r>
+        <w:rPr>
+          <w:lang w:val="en-US"/>
+        </w:rPr>
         <w:t>enabling</w:t>
       </w:r>
       <w:r>
+        <w:rPr>
+          <w:lang w:val="en-US"/>
+        </w:rPr>
         <w:t xml:space="preserve"> SQL</w:t>
       </w:r>
       <w:r>
+        <w:rPr>
+          <w:lang w:val="en-US"/>
+        </w:rPr>
         <w:t>-like</w:t>
       </w:r>
       <w:r>
+        <w:rPr>
+          <w:lang w:val="en-US"/>
+        </w:rPr>
         <w:t xml:space="preserve"> queries</w:t>
       </w:r>
       <w:r>
-        <w:t xml:space="preserve"> over large data </w:t>
-      </w:r>
-      <w:proofErr w:type="gramStart"/>
-      <w:r>
-        <w:t>set</w:t>
-      </w:r>
-      <w:proofErr w:type="gramEnd"/>
-      <w:r>
-        <w:t xml:space="preserve"> </w:t>
-      </w:r>
-      <w:r>
+        <w:rPr>
+          <w:lang w:val="en-US"/>
+        </w:rPr>
+        <w:t xml:space="preserve"> over large data set </w:t>
+      </w:r>
+      <w:r>
+        <w:rPr>
+          <w:lang w:val="en-US"/>
+        </w:rPr>
         <w:t xml:space="preserve">stored in HDFS. </w:t>
       </w:r>
     </w:p>
@@ -5873,6 +5858,7 @@
           <w:lang w:val="en-US"/>
         </w:rPr>
       </w:pPr>
+      <w:proofErr w:type="spellStart"/>
       <w:r>
         <w:rPr>
           <w:rFonts w:ascii="Consolas" w:hAnsi="Consolas"/>
@@ -5881,12 +5867,10 @@
           <w:szCs w:val="18"/>
           <w:lang w:val="en-US"/>
         </w:rPr>
-        <w:t xml:space="preserve">Geographical_Location STRING, </w:t>
-      </w:r>
-    </w:p>
-    <w:p>
-      <w:pPr>
-        <w:spacing w:line="240" w:lineRule="auto"/>
+        <w:t>Geographical_Location</w:t>
+      </w:r>
+      <w:proofErr w:type="spellEnd"/>
+      <w:r>
         <w:rPr>
           <w:rFonts w:ascii="Consolas" w:hAnsi="Consolas"/>
           <w:color w:val="7F7F7F" w:themeColor="text1" w:themeTint="80"/>
@@ -5894,9 +5878,12 @@
           <w:szCs w:val="18"/>
           <w:lang w:val="en-US"/>
         </w:rPr>
-      </w:pPr>
-      <w:proofErr w:type="spellStart"/>
-      <w:r>
+        <w:t xml:space="preserve"> STRING, </w:t>
+      </w:r>
+    </w:p>
+    <w:p>
+      <w:pPr>
+        <w:spacing w:line="240" w:lineRule="auto"/>
         <w:rPr>
           <w:rFonts w:ascii="Consolas" w:hAnsi="Consolas"/>
           <w:color w:val="7F7F7F" w:themeColor="text1" w:themeTint="80"/>
@@ -5904,9 +5891,8 @@
           <w:szCs w:val="18"/>
           <w:lang w:val="en-US"/>
         </w:rPr>
-        <w:t>Sentiment_in_Forums</w:t>
-      </w:r>
-      <w:proofErr w:type="spellEnd"/>
+      </w:pPr>
+      <w:proofErr w:type="spellStart"/>
       <w:r>
         <w:rPr>
           <w:rFonts w:ascii="Consolas" w:hAnsi="Consolas"/>
@@ -5915,12 +5901,10 @@
           <w:szCs w:val="18"/>
           <w:lang w:val="en-US"/>
         </w:rPr>
-        <w:t xml:space="preserve"> FLOAT, </w:t>
-      </w:r>
-    </w:p>
-    <w:p>
-      <w:pPr>
-        <w:spacing w:line="240" w:lineRule="auto"/>
+        <w:t>Sentiment_in_Forums</w:t>
+      </w:r>
+      <w:proofErr w:type="spellEnd"/>
+      <w:r>
         <w:rPr>
           <w:rFonts w:ascii="Consolas" w:hAnsi="Consolas"/>
           <w:color w:val="7F7F7F" w:themeColor="text1" w:themeTint="80"/>
@@ -5928,9 +5912,12 @@
           <w:szCs w:val="18"/>
           <w:lang w:val="en-US"/>
         </w:rPr>
-      </w:pPr>
-      <w:proofErr w:type="spellStart"/>
-      <w:r>
+        <w:t xml:space="preserve"> FLOAT, </w:t>
+      </w:r>
+    </w:p>
+    <w:p>
+      <w:pPr>
+        <w:spacing w:line="240" w:lineRule="auto"/>
         <w:rPr>
           <w:rFonts w:ascii="Consolas" w:hAnsi="Consolas"/>
           <w:color w:val="7F7F7F" w:themeColor="text1" w:themeTint="80"/>
@@ -5938,9 +5925,8 @@
           <w:szCs w:val="18"/>
           <w:lang w:val="en-US"/>
         </w:rPr>
-        <w:t>Severity_Score</w:t>
-      </w:r>
-      <w:proofErr w:type="spellEnd"/>
+      </w:pPr>
+      <w:proofErr w:type="spellStart"/>
       <w:r>
         <w:rPr>
           <w:rFonts w:ascii="Consolas" w:hAnsi="Consolas"/>
@@ -5949,12 +5935,10 @@
           <w:szCs w:val="18"/>
           <w:lang w:val="en-US"/>
         </w:rPr>
-        <w:t xml:space="preserve"> INT, </w:t>
-      </w:r>
-    </w:p>
-    <w:p>
-      <w:pPr>
-        <w:spacing w:line="240" w:lineRule="auto"/>
+        <w:t>Severity_Score</w:t>
+      </w:r>
+      <w:proofErr w:type="spellEnd"/>
+      <w:r>
         <w:rPr>
           <w:rFonts w:ascii="Consolas" w:hAnsi="Consolas"/>
           <w:color w:val="7F7F7F" w:themeColor="text1" w:themeTint="80"/>
@@ -5962,9 +5946,12 @@
           <w:szCs w:val="18"/>
           <w:lang w:val="en-US"/>
         </w:rPr>
-      </w:pPr>
-      <w:proofErr w:type="spellStart"/>
-      <w:r>
+        <w:t xml:space="preserve"> INT, </w:t>
+      </w:r>
+    </w:p>
+    <w:p>
+      <w:pPr>
+        <w:spacing w:line="240" w:lineRule="auto"/>
         <w:rPr>
           <w:rFonts w:ascii="Consolas" w:hAnsi="Consolas"/>
           <w:color w:val="7F7F7F" w:themeColor="text1" w:themeTint="80"/>
@@ -5972,9 +5959,8 @@
           <w:szCs w:val="18"/>
           <w:lang w:val="en-US"/>
         </w:rPr>
-        <w:t>Predicted_Threat_Category</w:t>
-      </w:r>
-      <w:proofErr w:type="spellEnd"/>
+      </w:pPr>
+      <w:proofErr w:type="spellStart"/>
       <w:r>
         <w:rPr>
           <w:rFonts w:ascii="Consolas" w:hAnsi="Consolas"/>
@@ -5983,12 +5969,10 @@
           <w:szCs w:val="18"/>
           <w:lang w:val="en-US"/>
         </w:rPr>
-        <w:t xml:space="preserve"> STRING, </w:t>
-      </w:r>
-    </w:p>
-    <w:p>
-      <w:pPr>
-        <w:spacing w:line="240" w:lineRule="auto"/>
+        <w:t>Predicted_Threat_Category</w:t>
+      </w:r>
+      <w:proofErr w:type="spellEnd"/>
+      <w:r>
         <w:rPr>
           <w:rFonts w:ascii="Consolas" w:hAnsi="Consolas"/>
           <w:color w:val="7F7F7F" w:themeColor="text1" w:themeTint="80"/>
@@ -5996,9 +5980,12 @@
           <w:szCs w:val="18"/>
           <w:lang w:val="en-US"/>
         </w:rPr>
-      </w:pPr>
-      <w:proofErr w:type="spellStart"/>
-      <w:r>
+        <w:t xml:space="preserve"> STRING, </w:t>
+      </w:r>
+    </w:p>
+    <w:p>
+      <w:pPr>
+        <w:spacing w:line="240" w:lineRule="auto"/>
         <w:rPr>
           <w:rFonts w:ascii="Consolas" w:hAnsi="Consolas"/>
           <w:color w:val="7F7F7F" w:themeColor="text1" w:themeTint="80"/>
@@ -6006,9 +5993,8 @@
           <w:szCs w:val="18"/>
           <w:lang w:val="en-US"/>
         </w:rPr>
-        <w:t>Suggested_Defense_Mechanism</w:t>
-      </w:r>
-      <w:proofErr w:type="spellEnd"/>
+      </w:pPr>
+      <w:proofErr w:type="spellStart"/>
       <w:r>
         <w:rPr>
           <w:rFonts w:ascii="Consolas" w:hAnsi="Consolas"/>
@@ -6017,12 +6003,10 @@
           <w:szCs w:val="18"/>
           <w:lang w:val="en-US"/>
         </w:rPr>
-        <w:t xml:space="preserve"> STRING, </w:t>
-      </w:r>
-    </w:p>
-    <w:p>
-      <w:pPr>
-        <w:spacing w:line="240" w:lineRule="auto"/>
+        <w:t>Suggested_Defense_Mechanism</w:t>
+      </w:r>
+      <w:proofErr w:type="spellEnd"/>
+      <w:r>
         <w:rPr>
           <w:rFonts w:ascii="Consolas" w:hAnsi="Consolas"/>
           <w:color w:val="7F7F7F" w:themeColor="text1" w:themeTint="80"/>
@@ -6030,9 +6014,12 @@
           <w:szCs w:val="18"/>
           <w:lang w:val="en-US"/>
         </w:rPr>
-      </w:pPr>
-      <w:proofErr w:type="spellStart"/>
-      <w:r>
+        <w:t xml:space="preserve"> STRING, </w:t>
+      </w:r>
+    </w:p>
+    <w:p>
+      <w:pPr>
+        <w:spacing w:line="240" w:lineRule="auto"/>
         <w:rPr>
           <w:rFonts w:ascii="Consolas" w:hAnsi="Consolas"/>
           <w:color w:val="7F7F7F" w:themeColor="text1" w:themeTint="80"/>
@@ -6040,9 +6027,8 @@
           <w:szCs w:val="18"/>
           <w:lang w:val="en-US"/>
         </w:rPr>
-        <w:t>Risk_Level_Prediction</w:t>
-      </w:r>
-      <w:proofErr w:type="spellEnd"/>
+      </w:pPr>
+      <w:proofErr w:type="spellStart"/>
       <w:r>
         <w:rPr>
           <w:rFonts w:ascii="Consolas" w:hAnsi="Consolas"/>
@@ -6051,12 +6037,10 @@
           <w:szCs w:val="18"/>
           <w:lang w:val="en-US"/>
         </w:rPr>
-        <w:t xml:space="preserve"> INT, </w:t>
-      </w:r>
-    </w:p>
-    <w:p>
-      <w:pPr>
-        <w:spacing w:line="240" w:lineRule="auto"/>
+        <w:t>Risk_Level_Prediction</w:t>
+      </w:r>
+      <w:proofErr w:type="spellEnd"/>
+      <w:r>
         <w:rPr>
           <w:rFonts w:ascii="Consolas" w:hAnsi="Consolas"/>
           <w:color w:val="7F7F7F" w:themeColor="text1" w:themeTint="80"/>
@@ -6064,9 +6048,12 @@
           <w:szCs w:val="18"/>
           <w:lang w:val="en-US"/>
         </w:rPr>
-      </w:pPr>
-      <w:proofErr w:type="spellStart"/>
-      <w:r>
+        <w:t xml:space="preserve"> INT, </w:t>
+      </w:r>
+    </w:p>
+    <w:p>
+      <w:pPr>
+        <w:spacing w:line="240" w:lineRule="auto"/>
         <w:rPr>
           <w:rFonts w:ascii="Consolas" w:hAnsi="Consolas"/>
           <w:color w:val="7F7F7F" w:themeColor="text1" w:themeTint="80"/>
@@ -6074,9 +6061,8 @@
           <w:szCs w:val="18"/>
           <w:lang w:val="en-US"/>
         </w:rPr>
-        <w:t>Cleaned_Threat_Description</w:t>
-      </w:r>
-      <w:proofErr w:type="spellEnd"/>
+      </w:pPr>
+      <w:proofErr w:type="spellStart"/>
       <w:r>
         <w:rPr>
           <w:rFonts w:ascii="Consolas" w:hAnsi="Consolas"/>
@@ -6085,12 +6071,10 @@
           <w:szCs w:val="18"/>
           <w:lang w:val="en-US"/>
         </w:rPr>
-        <w:t xml:space="preserve"> STRING,</w:t>
-      </w:r>
-    </w:p>
-    <w:p>
-      <w:pPr>
-        <w:spacing w:line="240" w:lineRule="auto"/>
+        <w:t>Cleaned_Threat_Description</w:t>
+      </w:r>
+      <w:proofErr w:type="spellEnd"/>
+      <w:r>
         <w:rPr>
           <w:rFonts w:ascii="Consolas" w:hAnsi="Consolas"/>
           <w:color w:val="7F7F7F" w:themeColor="text1" w:themeTint="80"/>
@@ -6098,9 +6082,12 @@
           <w:szCs w:val="18"/>
           <w:lang w:val="en-US"/>
         </w:rPr>
-      </w:pPr>
-      <w:proofErr w:type="spellStart"/>
-      <w:r>
+        <w:t xml:space="preserve"> STRING,</w:t>
+      </w:r>
+    </w:p>
+    <w:p>
+      <w:pPr>
+        <w:spacing w:line="240" w:lineRule="auto"/>
         <w:rPr>
           <w:rFonts w:ascii="Consolas" w:hAnsi="Consolas"/>
           <w:color w:val="7F7F7F" w:themeColor="text1" w:themeTint="80"/>
@@ -6108,9 +6095,8 @@
           <w:szCs w:val="18"/>
           <w:lang w:val="en-US"/>
         </w:rPr>
-        <w:t>Keyword_Extraction</w:t>
-      </w:r>
-      <w:proofErr w:type="spellEnd"/>
+      </w:pPr>
+      <w:proofErr w:type="spellStart"/>
       <w:r>
         <w:rPr>
           <w:rFonts w:ascii="Consolas" w:hAnsi="Consolas"/>
@@ -6119,12 +6105,10 @@
           <w:szCs w:val="18"/>
           <w:lang w:val="en-US"/>
         </w:rPr>
-        <w:t xml:space="preserve"> ARRAY&lt;STRING&gt;, </w:t>
-      </w:r>
-    </w:p>
-    <w:p>
-      <w:pPr>
-        <w:spacing w:line="240" w:lineRule="auto"/>
+        <w:t>Keyword_Extraction</w:t>
+      </w:r>
+      <w:proofErr w:type="spellEnd"/>
+      <w:r>
         <w:rPr>
           <w:rFonts w:ascii="Consolas" w:hAnsi="Consolas"/>
           <w:color w:val="7F7F7F" w:themeColor="text1" w:themeTint="80"/>
@@ -6132,9 +6116,12 @@
           <w:szCs w:val="18"/>
           <w:lang w:val="en-US"/>
         </w:rPr>
-      </w:pPr>
-      <w:proofErr w:type="spellStart"/>
-      <w:r>
+        <w:t xml:space="preserve"> ARRAY&lt;STRING&gt;, </w:t>
+      </w:r>
+    </w:p>
+    <w:p>
+      <w:pPr>
+        <w:spacing w:line="240" w:lineRule="auto"/>
         <w:rPr>
           <w:rFonts w:ascii="Consolas" w:hAnsi="Consolas"/>
           <w:color w:val="7F7F7F" w:themeColor="text1" w:themeTint="80"/>
@@ -6142,9 +6129,8 @@
           <w:szCs w:val="18"/>
           <w:lang w:val="en-US"/>
         </w:rPr>
-        <w:t>Named_Entities</w:t>
-      </w:r>
-      <w:proofErr w:type="spellEnd"/>
+      </w:pPr>
+      <w:proofErr w:type="spellStart"/>
       <w:r>
         <w:rPr>
           <w:rFonts w:ascii="Consolas" w:hAnsi="Consolas"/>
@@ -6153,12 +6139,11 @@
           <w:szCs w:val="18"/>
           <w:lang w:val="en-US"/>
         </w:rPr>
-        <w:t xml:space="preserve"> ARRAY&lt;STRING&gt;, </w:t>
-      </w:r>
-    </w:p>
-    <w:p>
-      <w:pPr>
-        <w:spacing w:line="240" w:lineRule="auto"/>
+        <w:lastRenderedPageBreak/>
+        <w:t>Named_Entities</w:t>
+      </w:r>
+      <w:proofErr w:type="spellEnd"/>
+      <w:r>
         <w:rPr>
           <w:rFonts w:ascii="Consolas" w:hAnsi="Consolas"/>
           <w:color w:val="7F7F7F" w:themeColor="text1" w:themeTint="80"/>
@@ -6166,9 +6151,12 @@
           <w:szCs w:val="18"/>
           <w:lang w:val="en-US"/>
         </w:rPr>
-      </w:pPr>
-      <w:proofErr w:type="spellStart"/>
-      <w:r>
+        <w:t xml:space="preserve"> ARRAY&lt;STRING&gt;, </w:t>
+      </w:r>
+    </w:p>
+    <w:p>
+      <w:pPr>
+        <w:spacing w:line="240" w:lineRule="auto"/>
         <w:rPr>
           <w:rFonts w:ascii="Consolas" w:hAnsi="Consolas"/>
           <w:color w:val="7F7F7F" w:themeColor="text1" w:themeTint="80"/>
@@ -6176,9 +6164,8 @@
           <w:szCs w:val="18"/>
           <w:lang w:val="en-US"/>
         </w:rPr>
-        <w:t>Topic_Modeling_Labels</w:t>
-      </w:r>
-      <w:proofErr w:type="spellEnd"/>
+      </w:pPr>
+      <w:proofErr w:type="spellStart"/>
       <w:r>
         <w:rPr>
           <w:rFonts w:ascii="Consolas" w:hAnsi="Consolas"/>
@@ -6187,12 +6174,10 @@
           <w:szCs w:val="18"/>
           <w:lang w:val="en-US"/>
         </w:rPr>
-        <w:t xml:space="preserve"> STRING, </w:t>
-      </w:r>
-    </w:p>
-    <w:p>
-      <w:pPr>
-        <w:spacing w:line="240" w:lineRule="auto"/>
+        <w:t>Topic_Modeling_Labels</w:t>
+      </w:r>
+      <w:proofErr w:type="spellEnd"/>
+      <w:r>
         <w:rPr>
           <w:rFonts w:ascii="Consolas" w:hAnsi="Consolas"/>
           <w:color w:val="7F7F7F" w:themeColor="text1" w:themeTint="80"/>
@@ -6200,9 +6185,12 @@
           <w:szCs w:val="18"/>
           <w:lang w:val="en-US"/>
         </w:rPr>
-      </w:pPr>
-      <w:proofErr w:type="spellStart"/>
-      <w:r>
+        <w:t xml:space="preserve"> STRING, </w:t>
+      </w:r>
+    </w:p>
+    <w:p>
+      <w:pPr>
+        <w:spacing w:line="240" w:lineRule="auto"/>
         <w:rPr>
           <w:rFonts w:ascii="Consolas" w:hAnsi="Consolas"/>
           <w:color w:val="7F7F7F" w:themeColor="text1" w:themeTint="80"/>
@@ -6210,9 +6198,8 @@
           <w:szCs w:val="18"/>
           <w:lang w:val="en-US"/>
         </w:rPr>
-        <w:t>Word_Count</w:t>
-      </w:r>
-      <w:proofErr w:type="spellEnd"/>
+      </w:pPr>
+      <w:proofErr w:type="spellStart"/>
       <w:r>
         <w:rPr>
           <w:rFonts w:ascii="Consolas" w:hAnsi="Consolas"/>
@@ -6221,12 +6208,10 @@
           <w:szCs w:val="18"/>
           <w:lang w:val="en-US"/>
         </w:rPr>
-        <w:t xml:space="preserve"> INT</w:t>
-      </w:r>
-    </w:p>
-    <w:p>
-      <w:pPr>
-        <w:spacing w:line="240" w:lineRule="auto"/>
+        <w:t>Word_Count</w:t>
+      </w:r>
+      <w:proofErr w:type="spellEnd"/>
+      <w:r>
         <w:rPr>
           <w:rFonts w:ascii="Consolas" w:hAnsi="Consolas"/>
           <w:color w:val="7F7F7F" w:themeColor="text1" w:themeTint="80"/>
@@ -6234,8 +6219,12 @@
           <w:szCs w:val="18"/>
           <w:lang w:val="en-US"/>
         </w:rPr>
-      </w:pPr>
-      <w:r>
+        <w:t xml:space="preserve"> INT</w:t>
+      </w:r>
+    </w:p>
+    <w:p>
+      <w:pPr>
+        <w:spacing w:line="240" w:lineRule="auto"/>
         <w:rPr>
           <w:rFonts w:ascii="Consolas" w:hAnsi="Consolas"/>
           <w:color w:val="7F7F7F" w:themeColor="text1" w:themeTint="80"/>
@@ -6243,12 +6232,8 @@
           <w:szCs w:val="18"/>
           <w:lang w:val="en-US"/>
         </w:rPr>
-        <w:t>)</w:t>
-      </w:r>
-    </w:p>
-    <w:p>
-      <w:pPr>
-        <w:spacing w:line="240" w:lineRule="auto"/>
+      </w:pPr>
+      <w:r>
         <w:rPr>
           <w:rFonts w:ascii="Consolas" w:hAnsi="Consolas"/>
           <w:color w:val="7F7F7F" w:themeColor="text1" w:themeTint="80"/>
@@ -6256,8 +6241,12 @@
           <w:szCs w:val="18"/>
           <w:lang w:val="en-US"/>
         </w:rPr>
-      </w:pPr>
-      <w:r>
+        <w:t>)</w:t>
+      </w:r>
+    </w:p>
+    <w:p>
+      <w:pPr>
+        <w:spacing w:line="240" w:lineRule="auto"/>
         <w:rPr>
           <w:rFonts w:ascii="Consolas" w:hAnsi="Consolas"/>
           <w:color w:val="7F7F7F" w:themeColor="text1" w:themeTint="80"/>
@@ -6265,12 +6254,8 @@
           <w:szCs w:val="18"/>
           <w:lang w:val="en-US"/>
         </w:rPr>
-        <w:t>ROW FORMAT DELIMITED FIELDS TERMINATED BY ','</w:t>
-      </w:r>
-    </w:p>
-    <w:p>
-      <w:pPr>
-        <w:spacing w:line="240" w:lineRule="auto"/>
+      </w:pPr>
+      <w:r>
         <w:rPr>
           <w:rFonts w:ascii="Consolas" w:hAnsi="Consolas"/>
           <w:color w:val="7F7F7F" w:themeColor="text1" w:themeTint="80"/>
@@ -6278,60 +6263,29 @@
           <w:szCs w:val="18"/>
           <w:lang w:val="en-US"/>
         </w:rPr>
-      </w:pPr>
-      <w:r>
+        <w:t>ROW FORMAT DELIMITED FIELDS TERMINATED BY ','</w:t>
+      </w:r>
+    </w:p>
+    <w:p>
+      <w:pPr>
+        <w:spacing w:line="240" w:lineRule="auto"/>
         <w:rPr>
           <w:rFonts w:ascii="Consolas" w:hAnsi="Consolas"/>
           <w:color w:val="7F7F7F" w:themeColor="text1" w:themeTint="80"/>
           <w:sz w:val="18"/>
           <w:szCs w:val="18"/>
-          <w:lang w:val="en-US"/>
-        </w:rPr>
-        <w:t>LOCATION '/</w:t>
-      </w:r>
-      <w:proofErr w:type="spellStart"/>
+          <w:lang w:val="fr-CA"/>
+        </w:rPr>
+      </w:pPr>
       <w:r>
         <w:rPr>
           <w:rFonts w:ascii="Consolas" w:hAnsi="Consolas"/>
           <w:color w:val="7F7F7F" w:themeColor="text1" w:themeTint="80"/>
           <w:sz w:val="18"/>
           <w:szCs w:val="18"/>
-          <w:lang w:val="en-US"/>
-        </w:rPr>
-        <w:t>BigData_PaulaRamirez</w:t>
-      </w:r>
-      <w:proofErr w:type="spellEnd"/>
-      <w:r>
-        <w:rPr>
-          <w:rFonts w:ascii="Consolas" w:hAnsi="Consolas"/>
-          <w:color w:val="7F7F7F" w:themeColor="text1" w:themeTint="80"/>
-          <w:sz w:val="18"/>
-          <w:szCs w:val="18"/>
-          <w:lang w:val="en-US"/>
-        </w:rPr>
-        <w:t>/</w:t>
-      </w:r>
-      <w:proofErr w:type="spellStart"/>
-      <w:r>
-        <w:rPr>
-          <w:rFonts w:ascii="Consolas" w:hAnsi="Consolas"/>
-          <w:color w:val="7F7F7F" w:themeColor="text1" w:themeTint="80"/>
-          <w:sz w:val="18"/>
-          <w:szCs w:val="18"/>
-          <w:lang w:val="en-US"/>
-        </w:rPr>
-        <w:t>lab_rdd</w:t>
-      </w:r>
-      <w:proofErr w:type="spellEnd"/>
-      <w:r>
-        <w:rPr>
-          <w:rFonts w:ascii="Consolas" w:hAnsi="Consolas"/>
-          <w:color w:val="7F7F7F" w:themeColor="text1" w:themeTint="80"/>
-          <w:sz w:val="18"/>
-          <w:szCs w:val="18"/>
-          <w:lang w:val="en-US"/>
-        </w:rPr>
-        <w:t>'</w:t>
+          <w:lang w:val="fr-CA"/>
+        </w:rPr>
+        <w:t>LOCATION '/BigData_PaulaRamirez/lab_rdd'</w:t>
       </w:r>
     </w:p>
     <w:p>
@@ -6414,6 +6368,7 @@
       </w:pPr>
       <w:r>
         <w:rPr>
+          <w:noProof/>
           <w:lang w:val="en-US"/>
         </w:rPr>
         <w:drawing>
@@ -6464,24 +6419,14 @@
       <w:r>
         <w:t xml:space="preserve">Figure </w:t>
       </w:r>
-      <w:r>
-        <w:fldChar w:fldCharType="begin"/>
-      </w:r>
-      <w:r>
-        <w:instrText xml:space="preserve"> SEQ Figure \* ARABIC </w:instrText>
-      </w:r>
-      <w:r>
-        <w:fldChar w:fldCharType="separate"/>
-      </w:r>
-      <w:r>
-        <w:rPr>
-          <w:noProof/>
-        </w:rPr>
-        <w:t>14</w:t>
-      </w:r>
-      <w:r>
-        <w:fldChar w:fldCharType="end"/>
-      </w:r>
+      <w:fldSimple w:instr=" SEQ Figure \* ARABIC ">
+        <w:r>
+          <w:rPr>
+            <w:noProof/>
+          </w:rPr>
+          <w:t>14</w:t>
+        </w:r>
+      </w:fldSimple>
       <w:r>
         <w:t xml:space="preserve"> Creating Table on Hive</w:t>
       </w:r>
@@ -6741,8 +6686,10 @@
       </w:pPr>
       <w:r>
         <w:rPr>
-          <w:lang w:val="en-US"/>
-        </w:rPr>
+          <w:noProof/>
+          <w:lang w:val="en-US"/>
+        </w:rPr>
+        <w:lastRenderedPageBreak/>
         <w:drawing>
           <wp:inline distT="0" distB="0" distL="0" distR="0" wp14:anchorId="60471E20" wp14:editId="4BD7D47F">
             <wp:extent cx="5943600" cy="2892425"/>
@@ -6784,7 +6731,7 @@
       <w:pPr>
         <w:pStyle w:val="Heading1"/>
       </w:pPr>
-      <w:bookmarkStart w:id="6" w:name="_Toc803766124"/>
+      <w:bookmarkStart w:id="6" w:name="_Toc743496960"/>
       <w:r>
         <w:t>Data Quality</w:t>
       </w:r>
@@ -6814,43 +6761,61 @@
         <w:rPr>
           <w:lang w:val="en-US"/>
         </w:rPr>
-        <w:t>. To maintain the data quality throughout the project we are going to use python. First, we are going to examine the structure of the dataset, data</w:t>
-      </w:r>
-      <w:r>
-        <w:rPr>
-          <w:lang w:val="en-US"/>
-        </w:rPr>
-        <w:t xml:space="preserve">, columns and data types. Then we will check for missing values. There are </w:t>
-      </w:r>
-      <w:r>
-        <w:rPr>
-          <w:lang w:val="en-US"/>
-        </w:rPr>
-        <w:t xml:space="preserve">different ways to handle missing values but mainly we will focus on two: 1. </w:t>
-      </w:r>
-      <w:r>
-        <w:rPr>
-          <w:lang w:val="en-US"/>
-        </w:rPr>
-        <w:t>W</w:t>
-      </w:r>
-      <w:r>
-        <w:rPr>
-          <w:lang w:val="en-US"/>
-        </w:rPr>
-        <w:t>e</w:t>
-      </w:r>
-      <w:r>
-        <w:rPr>
-          <w:lang w:val="en-US"/>
-        </w:rPr>
-        <w:t xml:space="preserve"> will fill the missing values with mean, median or mode and 2. We will remove the rows and columns with too many missing values.</w:t>
-      </w:r>
-      <w:r>
-        <w:rPr>
-          <w:lang w:val="en-US"/>
-        </w:rPr>
-        <w:t xml:space="preserve"> We will check for the duplicate data and then remove them. We will ensure that all the data has correct data</w:t>
+        <w:t xml:space="preserve">. To maintain the data quality throughout the project we </w:t>
+      </w:r>
+      <w:r>
+        <w:rPr>
+          <w:lang w:val="en-US"/>
+        </w:rPr>
+        <w:t>have used python and Apache spark</w:t>
+      </w:r>
+      <w:r>
+        <w:rPr>
+          <w:lang w:val="en-US"/>
+        </w:rPr>
+        <w:t xml:space="preserve">. First, we </w:t>
+      </w:r>
+      <w:r>
+        <w:rPr>
+          <w:lang w:val="en-US"/>
+        </w:rPr>
+        <w:t>examined</w:t>
+      </w:r>
+      <w:r>
+        <w:rPr>
+          <w:lang w:val="en-US"/>
+        </w:rPr>
+        <w:t xml:space="preserve"> the structure of the dataset, data</w:t>
+      </w:r>
+      <w:r>
+        <w:rPr>
+          <w:lang w:val="en-US"/>
+        </w:rPr>
+        <w:t xml:space="preserve">, columns and data types. Then we </w:t>
+      </w:r>
+      <w:r>
+        <w:rPr>
+          <w:lang w:val="en-US"/>
+        </w:rPr>
+        <w:t xml:space="preserve">checked for </w:t>
+      </w:r>
+      <w:r>
+        <w:rPr>
+          <w:lang w:val="en-US"/>
+        </w:rPr>
+        <w:t xml:space="preserve">missing values. </w:t>
+      </w:r>
+      <w:r>
+        <w:rPr>
+          <w:lang w:val="en-US"/>
+        </w:rPr>
+        <w:t xml:space="preserve">To store data in Apache spark, first we loaded data into spark and then we removed first </w:t>
+      </w:r>
+      <w:r>
+        <w:rPr>
+          <w:lang w:val="en-US"/>
+        </w:rPr>
+        <w:t>line to remove all the headers for columns. Then we removed comma and split</w:t>
       </w:r>
       <w:r>
         <w:rPr>
@@ -6862,42 +6827,47 @@
         <w:rPr>
           <w:lang w:val="en-US"/>
         </w:rPr>
-        <w:t>t</w:t>
-      </w:r>
-      <w:r>
-        <w:rPr>
-          <w:lang w:val="en-US"/>
-        </w:rPr>
-        <w:t>ypes.</w:t>
-      </w:r>
-      <w:r>
-        <w:rPr>
-          <w:lang w:val="en-US"/>
-        </w:rPr>
-        <w:t xml:space="preserve"> We will detect outliers using boxplots and remove the extreme outliers. We will also check for inc</w:t>
-      </w:r>
-      <w:r>
-        <w:rPr>
-          <w:lang w:val="en-US"/>
-        </w:rPr>
-        <w:t xml:space="preserve">onsistencies or incorrect data entries and correct them. </w:t>
-      </w:r>
-      <w:r>
-        <w:rPr>
-          <w:lang w:val="en-US"/>
-        </w:rPr>
-        <w:t>We will ensure that the data is valid and has no negative values. To make sure that we are following each step of data quality we will document eac</w:t>
-      </w:r>
-      <w:r>
-        <w:rPr>
-          <w:lang w:val="en-US"/>
-        </w:rPr>
-        <w:t>h data cleaning step.</w:t>
-      </w:r>
-    </w:p>
-    <w:p>
-      <w:pPr>
-        <w:jc w:val="both"/>
+        <w:t>the data</w:t>
+      </w:r>
+      <w:r>
+        <w:rPr>
+          <w:lang w:val="en-US"/>
+        </w:rPr>
+        <w:t xml:space="preserve"> and </w:t>
+      </w:r>
+      <w:r>
+        <w:rPr>
+          <w:lang w:val="en-US"/>
+        </w:rPr>
+        <w:t>stored it</w:t>
+      </w:r>
+      <w:r>
+        <w:rPr>
+          <w:lang w:val="en-US"/>
+        </w:rPr>
+        <w:t xml:space="preserve"> into </w:t>
+      </w:r>
+      <w:proofErr w:type="gramStart"/>
+      <w:r>
+        <w:rPr>
+          <w:lang w:val="en-US"/>
+        </w:rPr>
+        <w:t>RDD</w:t>
+      </w:r>
+      <w:proofErr w:type="gramEnd"/>
+      <w:r>
+        <w:rPr>
+          <w:lang w:val="en-US"/>
+        </w:rPr>
+        <w:t xml:space="preserve"> object.</w:t>
+      </w:r>
+    </w:p>
+    <w:p>
+      <w:pPr>
+        <w:jc w:val="both"/>
+        <w:rPr>
+          <w:lang w:val="en-US"/>
+        </w:rPr>
       </w:pPr>
     </w:p>
     <w:p>
@@ -6928,128 +6898,1367 @@
         <w:rPr>
           <w:lang w:val="en-US"/>
         </w:rPr>
-        <w:t xml:space="preserve">We have decided to use Python and Tableau for data </w:t>
-      </w:r>
-      <w:r>
-        <w:rPr>
-          <w:lang w:val="en-US"/>
-        </w:rPr>
-        <w:t>analysis and visualization. To analyze the data using aggregate functions and perform ba</w:t>
-      </w:r>
-      <w:r>
-        <w:rPr>
-          <w:lang w:val="en-US"/>
-        </w:rPr>
-        <w:t>tch queries we will use Apache Hive. We will load the cleaned and processed data into tableau for creating in</w:t>
-      </w:r>
-      <w:r>
-        <w:rPr>
-          <w:lang w:val="en-US"/>
-        </w:rPr>
-        <w:t xml:space="preserve">teractive dashboards and visual reports to communicate insights effectively. </w:t>
-      </w:r>
-      <w:r>
-        <w:rPr>
-          <w:lang w:val="en-US"/>
-        </w:rPr>
-        <w:t>Using python, we will do data manipulation and statistical analysis for which there are different libraries available such as Pandas, NumPy, Matp</w:t>
-      </w:r>
-      <w:r>
-        <w:rPr>
-          <w:lang w:val="en-US"/>
-        </w:rPr>
-        <w:t xml:space="preserve">lotlib and </w:t>
+        <w:t>We have used Apache hive for data analysis and tableau for visualization. For data analysis, first we stored data into HDFS.</w:t>
+      </w:r>
+      <w:r>
+        <w:rPr>
+          <w:lang w:val="en-US"/>
+        </w:rPr>
+        <w:t xml:space="preserve"> Then we created </w:t>
+      </w:r>
+      <w:r>
+        <w:rPr>
+          <w:lang w:val="en-US"/>
+        </w:rPr>
+        <w:t>a hive</w:t>
+      </w:r>
+      <w:r>
+        <w:rPr>
+          <w:lang w:val="en-US"/>
+        </w:rPr>
+        <w:t xml:space="preserve"> table and loaded data into that</w:t>
+      </w:r>
+      <w:r>
+        <w:rPr>
+          <w:lang w:val="en-US"/>
+        </w:rPr>
+        <w:t>. Later we ran some queries to show the analysis we have done. For visualization, first we loaded data into tableau</w:t>
+      </w:r>
+      <w:r>
+        <w:rPr>
+          <w:lang w:val="en-US"/>
+        </w:rPr>
+        <w:t xml:space="preserve">. Then using multiple factors and </w:t>
+      </w:r>
+      <w:r>
+        <w:rPr>
+          <w:lang w:val="en-US"/>
+        </w:rPr>
+        <w:t xml:space="preserve">fields we have created different charts and tables to show the </w:t>
+      </w:r>
+      <w:r>
+        <w:rPr>
+          <w:lang w:val="en-US"/>
+        </w:rPr>
+        <w:t xml:space="preserve">analysis. We have also created a dashboard and story to show all the outcomes. We have used sum of </w:t>
+      </w:r>
+      <w:r>
+        <w:rPr>
+          <w:lang w:val="en-US"/>
+        </w:rPr>
+        <w:t>fields</w:t>
+      </w:r>
+      <w:r>
+        <w:rPr>
+          <w:lang w:val="en-US"/>
+        </w:rPr>
+        <w:t xml:space="preserve"> and percenta</w:t>
+      </w:r>
+      <w:r>
+        <w:rPr>
+          <w:lang w:val="en-US"/>
+        </w:rPr>
+        <w:t>ge of total in some sheets to show the difference between the fields.</w:t>
+      </w:r>
+    </w:p>
+    <w:p>
+      <w:pPr>
+        <w:ind w:firstLine="720"/>
+        <w:jc w:val="both"/>
+        <w:rPr>
+          <w:lang w:val="en-US"/>
+        </w:rPr>
+      </w:pPr>
+    </w:p>
+    <w:p>
+      <w:pPr>
+        <w:ind w:firstLine="720"/>
+        <w:jc w:val="both"/>
+        <w:rPr>
+          <w:lang w:val="en-US"/>
+        </w:rPr>
+      </w:pPr>
+    </w:p>
+    <w:p>
+      <w:pPr>
+        <w:ind w:firstLine="720"/>
+        <w:jc w:val="both"/>
+        <w:rPr>
+          <w:lang w:val="en-US"/>
+        </w:rPr>
+      </w:pPr>
+    </w:p>
+    <w:p>
+      <w:pPr>
+        <w:ind w:firstLine="720"/>
+        <w:jc w:val="both"/>
+        <w:rPr>
+          <w:lang w:val="en-US"/>
+        </w:rPr>
+      </w:pPr>
+    </w:p>
+    <w:p>
+      <w:pPr>
+        <w:jc w:val="both"/>
+        <w:rPr>
+          <w:lang w:val="en-US"/>
+        </w:rPr>
+      </w:pPr>
+    </w:p>
+    <w:p>
+      <w:pPr>
+        <w:jc w:val="both"/>
+        <w:rPr>
+          <w:lang w:val="en-US"/>
+        </w:rPr>
+      </w:pPr>
+    </w:p>
+    <w:p>
+      <w:pPr>
+        <w:pStyle w:val="ListParagraph"/>
+        <w:numPr>
+          <w:ilvl w:val="0"/>
+          <w:numId w:val="12"/>
+        </w:numPr>
+        <w:jc w:val="both"/>
+        <w:rPr>
+          <w:lang w:val="en-US"/>
+        </w:rPr>
+      </w:pPr>
+      <w:r>
+        <w:rPr>
+          <w:lang w:val="en-US"/>
+        </w:rPr>
+        <w:t>Severity score based on Geographical location</w:t>
+      </w:r>
+    </w:p>
+    <w:p>
+      <w:pPr>
+        <w:pStyle w:val="ListParagraph"/>
+        <w:jc w:val="both"/>
+        <w:rPr>
+          <w:lang w:val="en-US"/>
+        </w:rPr>
+      </w:pPr>
+      <w:r>
+        <w:rPr>
+          <w:lang w:val="en-US"/>
+        </w:rPr>
+        <w:t xml:space="preserve">In our data set, there is a field called severity score which is based on the number of </w:t>
+      </w:r>
+      <w:r>
+        <w:rPr>
+          <w:lang w:val="en-US"/>
+        </w:rPr>
+        <w:t>threats that</w:t>
+      </w:r>
+      <w:r>
+        <w:rPr>
+          <w:lang w:val="en-US"/>
+        </w:rPr>
+        <w:t xml:space="preserve"> occurred and how </w:t>
+      </w:r>
+      <w:r>
+        <w:rPr>
+          <w:lang w:val="en-US"/>
+        </w:rPr>
+        <w:t>many</w:t>
+      </w:r>
+      <w:r>
+        <w:rPr>
+          <w:lang w:val="en-US"/>
+        </w:rPr>
+        <w:t xml:space="preserve"> security issues happened</w:t>
+      </w:r>
+      <w:r>
+        <w:rPr>
+          <w:lang w:val="en-US"/>
+        </w:rPr>
+        <w:t xml:space="preserve">. So, in this pie-chart we </w:t>
+      </w:r>
+      <w:r>
+        <w:rPr>
+          <w:lang w:val="en-US"/>
+        </w:rPr>
+        <w:lastRenderedPageBreak/>
+        <w:t>are showing all the countries and severity score of those countries along with percentage of total severity score among the</w:t>
+      </w:r>
+      <w:r>
+        <w:rPr>
+          <w:lang w:val="en-US"/>
+        </w:rPr>
+        <w:t>se 5 countries.</w:t>
+      </w:r>
+    </w:p>
+    <w:p>
+      <w:pPr>
+        <w:pStyle w:val="ListParagraph"/>
+        <w:jc w:val="both"/>
+        <w:rPr>
+          <w:lang w:val="en-US"/>
+        </w:rPr>
+      </w:pPr>
+    </w:p>
+    <w:p>
+      <w:pPr>
+        <w:pStyle w:val="ListParagraph"/>
+        <w:jc w:val="both"/>
+        <w:rPr>
+          <w:lang w:val="en-US"/>
+        </w:rPr>
+      </w:pPr>
+      <w:r>
+        <w:rPr>
+          <w:noProof/>
+        </w:rPr>
+        <w:drawing>
+          <wp:inline distT="0" distB="0" distL="0" distR="0" wp14:anchorId="6B3FE37C" wp14:editId="23EC46B9">
+            <wp:extent cx="5943600" cy="3343275"/>
+            <wp:effectExtent l="0" t="0" r="0" b="0"/>
+            <wp:docPr id="941963480" name="Picture 941963480"/>
+            <wp:cNvGraphicFramePr>
+              <a:graphicFrameLocks xmlns:a="http://schemas.openxmlformats.org/drawingml/2006/main" noChangeAspect="1"/>
+            </wp:cNvGraphicFramePr>
+            <a:graphic xmlns:a="http://schemas.openxmlformats.org/drawingml/2006/main">
+              <a:graphicData uri="http://schemas.openxmlformats.org/drawingml/2006/picture">
+                <pic:pic xmlns:pic="http://schemas.openxmlformats.org/drawingml/2006/picture">
+                  <pic:nvPicPr>
+                    <pic:cNvPr id="0" name=""/>
+                    <pic:cNvPicPr/>
+                  </pic:nvPicPr>
+                  <pic:blipFill>
+                    <a:blip r:embed="rId23" cstate="print">
+                      <a:extLst>
+                        <a:ext uri="{28A0092B-C50C-407E-A947-70E740481C1C}">
+                          <a14:useLocalDpi xmlns:a14="http://schemas.microsoft.com/office/drawing/2010/main" val="0"/>
+                        </a:ext>
+                      </a:extLst>
+                    </a:blip>
+                    <a:stretch>
+                      <a:fillRect/>
+                    </a:stretch>
+                  </pic:blipFill>
+                  <pic:spPr>
+                    <a:xfrm>
+                      <a:off x="0" y="0"/>
+                      <a:ext cx="5943600" cy="3343275"/>
+                    </a:xfrm>
+                    <a:prstGeom prst="rect">
+                      <a:avLst/>
+                    </a:prstGeom>
+                  </pic:spPr>
+                </pic:pic>
+              </a:graphicData>
+            </a:graphic>
+          </wp:inline>
+        </w:drawing>
+      </w:r>
+    </w:p>
+    <w:p>
+      <w:pPr>
+        <w:pStyle w:val="ListParagraph"/>
+        <w:numPr>
+          <w:ilvl w:val="0"/>
+          <w:numId w:val="12"/>
+        </w:numPr>
+        <w:jc w:val="both"/>
+        <w:rPr>
+          <w:lang w:val="en-US"/>
+        </w:rPr>
+      </w:pPr>
+      <w:r>
+        <w:rPr>
+          <w:lang w:val="en-US"/>
+        </w:rPr>
+        <w:t>Predicting threat category based on risk level prediction</w:t>
+      </w:r>
+    </w:p>
+    <w:p>
+      <w:pPr>
+        <w:pStyle w:val="ListParagraph"/>
+        <w:jc w:val="both"/>
+        <w:rPr>
+          <w:lang w:val="en-US"/>
+        </w:rPr>
+      </w:pPr>
+      <w:r>
+        <w:rPr>
+          <w:lang w:val="en-US"/>
+        </w:rPr>
+        <w:t xml:space="preserve">In the dataset, there are two fields, threat category and risk level prediction. So, for each threat category there are several risk levels predicted based on the number of </w:t>
+      </w:r>
+      <w:r>
+        <w:rPr>
+          <w:lang w:val="en-US"/>
+        </w:rPr>
+        <w:t xml:space="preserve">similar kinds of threats. In the </w:t>
+      </w:r>
+      <w:r>
+        <w:rPr>
+          <w:lang w:val="en-US"/>
+        </w:rPr>
+        <w:t>bar chart below</w:t>
+      </w:r>
+      <w:r>
+        <w:rPr>
+          <w:lang w:val="en-US"/>
+        </w:rPr>
+        <w:t xml:space="preserve">, we </w:t>
+      </w:r>
+      <w:proofErr w:type="gramStart"/>
+      <w:r>
+        <w:rPr>
+          <w:lang w:val="en-US"/>
+        </w:rPr>
+        <w:t>are showing</w:t>
+      </w:r>
+      <w:proofErr w:type="gramEnd"/>
+      <w:r>
+        <w:rPr>
+          <w:lang w:val="en-US"/>
+        </w:rPr>
+        <w:t xml:space="preserve"> </w:t>
+      </w:r>
+      <w:r>
+        <w:rPr>
+          <w:lang w:val="en-US"/>
+        </w:rPr>
+        <w:t>the risk</w:t>
+      </w:r>
+      <w:r>
+        <w:rPr>
+          <w:lang w:val="en-US"/>
+        </w:rPr>
+        <w:t xml:space="preserve"> level for each threat category</w:t>
+      </w:r>
+      <w:r>
+        <w:rPr>
+          <w:lang w:val="en-US"/>
+        </w:rPr>
+        <w:t>.</w:t>
+      </w:r>
+    </w:p>
+    <w:p>
+      <w:pPr>
+        <w:pStyle w:val="ListParagraph"/>
+        <w:jc w:val="both"/>
+      </w:pPr>
+      <w:r>
+        <w:rPr>
+          <w:noProof/>
+        </w:rPr>
+        <w:drawing>
+          <wp:inline distT="0" distB="0" distL="0" distR="0" wp14:anchorId="30D048BD" wp14:editId="072EA7E9">
+            <wp:extent cx="5943600" cy="3343275"/>
+            <wp:effectExtent l="0" t="0" r="0" b="0"/>
+            <wp:docPr id="810082208" name="Picture 810082208"/>
+            <wp:cNvGraphicFramePr>
+              <a:graphicFrameLocks xmlns:a="http://schemas.openxmlformats.org/drawingml/2006/main" noChangeAspect="1"/>
+            </wp:cNvGraphicFramePr>
+            <a:graphic xmlns:a="http://schemas.openxmlformats.org/drawingml/2006/main">
+              <a:graphicData uri="http://schemas.openxmlformats.org/drawingml/2006/picture">
+                <pic:pic xmlns:pic="http://schemas.openxmlformats.org/drawingml/2006/picture">
+                  <pic:nvPicPr>
+                    <pic:cNvPr id="0" name=""/>
+                    <pic:cNvPicPr/>
+                  </pic:nvPicPr>
+                  <pic:blipFill>
+                    <a:blip r:embed="rId24" cstate="print">
+                      <a:extLst>
+                        <a:ext uri="{28A0092B-C50C-407E-A947-70E740481C1C}">
+                          <a14:useLocalDpi xmlns:a14="http://schemas.microsoft.com/office/drawing/2010/main" val="0"/>
+                        </a:ext>
+                      </a:extLst>
+                    </a:blip>
+                    <a:stretch>
+                      <a:fillRect/>
+                    </a:stretch>
+                  </pic:blipFill>
+                  <pic:spPr>
+                    <a:xfrm>
+                      <a:off x="0" y="0"/>
+                      <a:ext cx="5943600" cy="3343275"/>
+                    </a:xfrm>
+                    <a:prstGeom prst="rect">
+                      <a:avLst/>
+                    </a:prstGeom>
+                  </pic:spPr>
+                </pic:pic>
+              </a:graphicData>
+            </a:graphic>
+          </wp:inline>
+        </w:drawing>
+      </w:r>
+    </w:p>
+    <w:p>
+      <w:pPr>
+        <w:pStyle w:val="ListParagraph"/>
+        <w:jc w:val="both"/>
+      </w:pPr>
+    </w:p>
+    <w:p>
+      <w:pPr>
+        <w:pStyle w:val="ListParagraph"/>
+        <w:numPr>
+          <w:ilvl w:val="0"/>
+          <w:numId w:val="12"/>
+        </w:numPr>
+        <w:jc w:val="both"/>
+        <w:rPr>
+          <w:lang w:val="en-US"/>
+        </w:rPr>
+      </w:pPr>
+      <w:r>
+        <w:rPr>
+          <w:lang w:val="en-US"/>
+        </w:rPr>
+        <w:lastRenderedPageBreak/>
+        <w:t>Severity score of threats in descending order</w:t>
+      </w:r>
+    </w:p>
+    <w:p>
+      <w:pPr>
+        <w:pStyle w:val="ListParagraph"/>
+        <w:jc w:val="both"/>
+        <w:rPr>
+          <w:lang w:val="en-US"/>
+        </w:rPr>
+      </w:pPr>
+      <w:r>
+        <w:rPr>
+          <w:lang w:val="en-US"/>
+        </w:rPr>
+        <w:t xml:space="preserve">In the dataset, there is a field which includes detailed description of threat. So, in the table below we </w:t>
+      </w:r>
+      <w:proofErr w:type="gramStart"/>
+      <w:r>
+        <w:rPr>
+          <w:lang w:val="en-US"/>
+        </w:rPr>
+        <w:t>are showing</w:t>
+      </w:r>
+      <w:proofErr w:type="gramEnd"/>
+      <w:r>
+        <w:rPr>
+          <w:lang w:val="en-US"/>
+        </w:rPr>
+        <w:t xml:space="preserve"> severity score for each kind of threat in descending order by sorting the data based on </w:t>
+      </w:r>
+      <w:r>
+        <w:rPr>
+          <w:lang w:val="en-US"/>
+        </w:rPr>
+        <w:t>the severity score.</w:t>
+      </w:r>
+    </w:p>
+    <w:p>
+      <w:pPr>
+        <w:pStyle w:val="ListParagraph"/>
+        <w:jc w:val="both"/>
+        <w:rPr>
+          <w:lang w:val="en-US"/>
+        </w:rPr>
+      </w:pPr>
+    </w:p>
+    <w:p>
+      <w:pPr>
+        <w:pStyle w:val="ListParagraph"/>
+        <w:jc w:val="both"/>
+      </w:pPr>
+      <w:r>
+        <w:rPr>
+          <w:noProof/>
+        </w:rPr>
+        <w:drawing>
+          <wp:inline distT="0" distB="0" distL="0" distR="0" wp14:anchorId="68ED6E3E" wp14:editId="5ECD5B26">
+            <wp:extent cx="5943600" cy="3343275"/>
+            <wp:effectExtent l="0" t="0" r="0" b="0"/>
+            <wp:docPr id="935676271" name="Picture 935676271"/>
+            <wp:cNvGraphicFramePr>
+              <a:graphicFrameLocks xmlns:a="http://schemas.openxmlformats.org/drawingml/2006/main" noChangeAspect="1"/>
+            </wp:cNvGraphicFramePr>
+            <a:graphic xmlns:a="http://schemas.openxmlformats.org/drawingml/2006/main">
+              <a:graphicData uri="http://schemas.openxmlformats.org/drawingml/2006/picture">
+                <pic:pic xmlns:pic="http://schemas.openxmlformats.org/drawingml/2006/picture">
+                  <pic:nvPicPr>
+                    <pic:cNvPr id="0" name=""/>
+                    <pic:cNvPicPr/>
+                  </pic:nvPicPr>
+                  <pic:blipFill>
+                    <a:blip r:embed="rId25" cstate="print">
+                      <a:extLst>
+                        <a:ext uri="{28A0092B-C50C-407E-A947-70E740481C1C}">
+                          <a14:useLocalDpi xmlns:a14="http://schemas.microsoft.com/office/drawing/2010/main" val="0"/>
+                        </a:ext>
+                      </a:extLst>
+                    </a:blip>
+                    <a:stretch>
+                      <a:fillRect/>
+                    </a:stretch>
+                  </pic:blipFill>
+                  <pic:spPr>
+                    <a:xfrm>
+                      <a:off x="0" y="0"/>
+                      <a:ext cx="5943600" cy="3343275"/>
+                    </a:xfrm>
+                    <a:prstGeom prst="rect">
+                      <a:avLst/>
+                    </a:prstGeom>
+                  </pic:spPr>
+                </pic:pic>
+              </a:graphicData>
+            </a:graphic>
+          </wp:inline>
+        </w:drawing>
+      </w:r>
+    </w:p>
+    <w:p>
+      <w:pPr>
+        <w:pStyle w:val="ListParagraph"/>
+        <w:jc w:val="both"/>
+      </w:pPr>
+    </w:p>
+    <w:p>
+      <w:pPr>
+        <w:pStyle w:val="ListParagraph"/>
+        <w:numPr>
+          <w:ilvl w:val="0"/>
+          <w:numId w:val="12"/>
+        </w:numPr>
+        <w:jc w:val="both"/>
+        <w:rPr>
+          <w:lang w:val="en-US"/>
+        </w:rPr>
+      </w:pPr>
+      <w:r>
+        <w:rPr>
+          <w:lang w:val="en-US"/>
+        </w:rPr>
+        <w:t>Attack vector and percentage of total severity score for each geographical location</w:t>
+      </w:r>
+    </w:p>
+    <w:p>
+      <w:pPr>
+        <w:pStyle w:val="ListParagraph"/>
+        <w:jc w:val="both"/>
+        <w:rPr>
+          <w:lang w:val="en-US"/>
+        </w:rPr>
+      </w:pPr>
+      <w:r>
+        <w:rPr>
+          <w:lang w:val="en-US"/>
+        </w:rPr>
+        <w:t xml:space="preserve">In the dataset, the attack vector has 3 values: email, network and web from which the cyber-attack took place. </w:t>
+      </w:r>
+      <w:r>
+        <w:rPr>
+          <w:lang w:val="en-US"/>
+        </w:rPr>
+        <w:t xml:space="preserve">In </w:t>
+      </w:r>
+      <w:r>
+        <w:rPr>
+          <w:lang w:val="en-US"/>
+        </w:rPr>
+        <w:t>the</w:t>
+      </w:r>
+      <w:r>
+        <w:rPr>
+          <w:lang w:val="en-US"/>
+        </w:rPr>
+        <w:t xml:space="preserve"> bar chart, we have shown </w:t>
+      </w:r>
+      <w:proofErr w:type="gramStart"/>
+      <w:r>
+        <w:rPr>
+          <w:lang w:val="en-US"/>
+        </w:rPr>
+        <w:t>attack</w:t>
+      </w:r>
+      <w:proofErr w:type="gramEnd"/>
+      <w:r>
+        <w:rPr>
+          <w:lang w:val="en-US"/>
+        </w:rPr>
+        <w:t xml:space="preserve"> vector </w:t>
+      </w:r>
+      <w:r>
+        <w:rPr>
+          <w:lang w:val="en-US"/>
+        </w:rPr>
+        <w:t>with total and percentage of total of severity score across different countries.</w:t>
+      </w:r>
+    </w:p>
+    <w:p>
+      <w:pPr>
+        <w:pStyle w:val="ListParagraph"/>
+        <w:jc w:val="both"/>
+        <w:rPr>
+          <w:lang w:val="en-US"/>
+        </w:rPr>
+      </w:pPr>
+    </w:p>
+    <w:p>
+      <w:pPr>
+        <w:pStyle w:val="ListParagraph"/>
+        <w:jc w:val="both"/>
+      </w:pPr>
+      <w:r>
+        <w:rPr>
+          <w:noProof/>
+        </w:rPr>
+        <w:lastRenderedPageBreak/>
+        <w:drawing>
+          <wp:inline distT="0" distB="0" distL="0" distR="0" wp14:anchorId="18A4F823" wp14:editId="13271E98">
+            <wp:extent cx="5943600" cy="3343275"/>
+            <wp:effectExtent l="0" t="0" r="0" b="0"/>
+            <wp:docPr id="921682726" name="Picture 921682726"/>
+            <wp:cNvGraphicFramePr>
+              <a:graphicFrameLocks xmlns:a="http://schemas.openxmlformats.org/drawingml/2006/main" noChangeAspect="1"/>
+            </wp:cNvGraphicFramePr>
+            <a:graphic xmlns:a="http://schemas.openxmlformats.org/drawingml/2006/main">
+              <a:graphicData uri="http://schemas.openxmlformats.org/drawingml/2006/picture">
+                <pic:pic xmlns:pic="http://schemas.openxmlformats.org/drawingml/2006/picture">
+                  <pic:nvPicPr>
+                    <pic:cNvPr id="0" name=""/>
+                    <pic:cNvPicPr/>
+                  </pic:nvPicPr>
+                  <pic:blipFill>
+                    <a:blip r:embed="rId26" cstate="print">
+                      <a:extLst>
+                        <a:ext uri="{28A0092B-C50C-407E-A947-70E740481C1C}">
+                          <a14:useLocalDpi xmlns:a14="http://schemas.microsoft.com/office/drawing/2010/main" val="0"/>
+                        </a:ext>
+                      </a:extLst>
+                    </a:blip>
+                    <a:stretch>
+                      <a:fillRect/>
+                    </a:stretch>
+                  </pic:blipFill>
+                  <pic:spPr>
+                    <a:xfrm>
+                      <a:off x="0" y="0"/>
+                      <a:ext cx="5943600" cy="3343275"/>
+                    </a:xfrm>
+                    <a:prstGeom prst="rect">
+                      <a:avLst/>
+                    </a:prstGeom>
+                  </pic:spPr>
+                </pic:pic>
+              </a:graphicData>
+            </a:graphic>
+          </wp:inline>
+        </w:drawing>
+      </w:r>
+    </w:p>
+    <w:p>
+      <w:pPr>
+        <w:pStyle w:val="ListParagraph"/>
+        <w:numPr>
+          <w:ilvl w:val="0"/>
+          <w:numId w:val="12"/>
+        </w:numPr>
+        <w:jc w:val="both"/>
+        <w:rPr>
+          <w:lang w:val="en-US"/>
+        </w:rPr>
+      </w:pPr>
+      <w:r>
+        <w:rPr>
+          <w:lang w:val="en-US"/>
+        </w:rPr>
+        <w:t>Threat category and suggested defense mechanism based on percentage of total risk level prediction</w:t>
+      </w:r>
+    </w:p>
+    <w:p>
+      <w:pPr>
+        <w:pStyle w:val="ListParagraph"/>
+        <w:jc w:val="both"/>
+        <w:rPr>
+          <w:lang w:val="en-US"/>
+        </w:rPr>
+      </w:pPr>
+      <w:r>
+        <w:rPr>
+          <w:lang w:val="en-US"/>
+        </w:rPr>
+        <w:t xml:space="preserve">In the bar chart below, we have shown suggested defense mechanism based on the type of threat category and percentage of total risk level prediction. This will tell the user according </w:t>
+      </w:r>
+      <w:r>
+        <w:rPr>
+          <w:lang w:val="en-US"/>
+        </w:rPr>
+        <w:t xml:space="preserve">to the </w:t>
+      </w:r>
+      <w:r>
+        <w:rPr>
+          <w:lang w:val="en-US"/>
+        </w:rPr>
+        <w:t>data</w:t>
+      </w:r>
+      <w:r>
+        <w:rPr>
+          <w:lang w:val="en-US"/>
+        </w:rPr>
+        <w:t xml:space="preserve"> which defense mechanism they should use.</w:t>
+      </w:r>
+    </w:p>
+    <w:p>
+      <w:pPr>
+        <w:pStyle w:val="ListParagraph"/>
+        <w:jc w:val="both"/>
+        <w:rPr>
+          <w:lang w:val="en-US"/>
+        </w:rPr>
+      </w:pPr>
+    </w:p>
+    <w:p>
+      <w:pPr>
+        <w:pStyle w:val="ListParagraph"/>
+        <w:jc w:val="both"/>
+      </w:pPr>
+      <w:r>
+        <w:rPr>
+          <w:noProof/>
+        </w:rPr>
+        <w:drawing>
+          <wp:inline distT="0" distB="0" distL="0" distR="0" wp14:anchorId="19299078" wp14:editId="08E28795">
+            <wp:extent cx="5943600" cy="3343275"/>
+            <wp:effectExtent l="0" t="0" r="0" b="0"/>
+            <wp:docPr id="575103524" name="Picture 575103524"/>
+            <wp:cNvGraphicFramePr>
+              <a:graphicFrameLocks xmlns:a="http://schemas.openxmlformats.org/drawingml/2006/main" noChangeAspect="1"/>
+            </wp:cNvGraphicFramePr>
+            <a:graphic xmlns:a="http://schemas.openxmlformats.org/drawingml/2006/main">
+              <a:graphicData uri="http://schemas.openxmlformats.org/drawingml/2006/picture">
+                <pic:pic xmlns:pic="http://schemas.openxmlformats.org/drawingml/2006/picture">
+                  <pic:nvPicPr>
+                    <pic:cNvPr id="0" name=""/>
+                    <pic:cNvPicPr/>
+                  </pic:nvPicPr>
+                  <pic:blipFill>
+                    <a:blip r:embed="rId27" cstate="print">
+                      <a:extLst>
+                        <a:ext uri="{28A0092B-C50C-407E-A947-70E740481C1C}">
+                          <a14:useLocalDpi xmlns:a14="http://schemas.microsoft.com/office/drawing/2010/main" val="0"/>
+                        </a:ext>
+                      </a:extLst>
+                    </a:blip>
+                    <a:stretch>
+                      <a:fillRect/>
+                    </a:stretch>
+                  </pic:blipFill>
+                  <pic:spPr>
+                    <a:xfrm>
+                      <a:off x="0" y="0"/>
+                      <a:ext cx="5943600" cy="3343275"/>
+                    </a:xfrm>
+                    <a:prstGeom prst="rect">
+                      <a:avLst/>
+                    </a:prstGeom>
+                  </pic:spPr>
+                </pic:pic>
+              </a:graphicData>
+            </a:graphic>
+          </wp:inline>
+        </w:drawing>
+      </w:r>
+    </w:p>
+    <w:p>
+      <w:pPr>
+        <w:pStyle w:val="ListParagraph"/>
+        <w:numPr>
+          <w:ilvl w:val="0"/>
+          <w:numId w:val="12"/>
+        </w:numPr>
+        <w:jc w:val="both"/>
+        <w:rPr>
+          <w:lang w:val="en-US"/>
+        </w:rPr>
+      </w:pPr>
+      <w:r>
+        <w:rPr>
+          <w:lang w:val="en-US"/>
+        </w:rPr>
+        <w:t>Threat actor based on severity score</w:t>
+      </w:r>
+    </w:p>
+    <w:p>
+      <w:pPr>
+        <w:pStyle w:val="ListParagraph"/>
+        <w:jc w:val="both"/>
+        <w:rPr>
+          <w:lang w:val="en-US"/>
+        </w:rPr>
+      </w:pPr>
+      <w:r>
+        <w:rPr>
+          <w:lang w:val="en-US"/>
+        </w:rPr>
+        <w:lastRenderedPageBreak/>
+        <w:t xml:space="preserve">In the bubble chart below, we have shown types of threat actor based on the sum of severity score. </w:t>
+      </w:r>
+    </w:p>
+    <w:p>
+      <w:pPr>
+        <w:pStyle w:val="ListParagraph"/>
+        <w:jc w:val="both"/>
+        <w:rPr>
+          <w:lang w:val="en-US"/>
+        </w:rPr>
+      </w:pPr>
+    </w:p>
+    <w:p>
+      <w:pPr>
+        <w:pStyle w:val="ListParagraph"/>
+        <w:jc w:val="both"/>
+      </w:pPr>
+      <w:r>
+        <w:rPr>
+          <w:noProof/>
+        </w:rPr>
+        <w:drawing>
+          <wp:inline distT="0" distB="0" distL="0" distR="0" wp14:anchorId="4ACE972E" wp14:editId="54F542ED">
+            <wp:extent cx="5943600" cy="3343275"/>
+            <wp:effectExtent l="0" t="0" r="0" b="0"/>
+            <wp:docPr id="1738292624" name="Picture 1738292624"/>
+            <wp:cNvGraphicFramePr>
+              <a:graphicFrameLocks xmlns:a="http://schemas.openxmlformats.org/drawingml/2006/main" noChangeAspect="1"/>
+            </wp:cNvGraphicFramePr>
+            <a:graphic xmlns:a="http://schemas.openxmlformats.org/drawingml/2006/main">
+              <a:graphicData uri="http://schemas.openxmlformats.org/drawingml/2006/picture">
+                <pic:pic xmlns:pic="http://schemas.openxmlformats.org/drawingml/2006/picture">
+                  <pic:nvPicPr>
+                    <pic:cNvPr id="0" name="Picture 1738292624"/>
+                    <pic:cNvPicPr/>
+                  </pic:nvPicPr>
+                  <pic:blipFill>
+                    <a:blip r:embed="rId28">
+                      <a:extLst>
+                        <a:ext uri="{28A0092B-C50C-407E-A947-70E740481C1C}">
+                          <a14:useLocalDpi xmlns:a14="http://schemas.microsoft.com/office/drawing/2010/main" val="0"/>
+                        </a:ext>
+                      </a:extLst>
+                    </a:blip>
+                    <a:stretch>
+                      <a:fillRect/>
+                    </a:stretch>
+                  </pic:blipFill>
+                  <pic:spPr>
+                    <a:xfrm>
+                      <a:off x="0" y="0"/>
+                      <a:ext cx="5943600" cy="3343275"/>
+                    </a:xfrm>
+                    <a:prstGeom prst="rect">
+                      <a:avLst/>
+                    </a:prstGeom>
+                  </pic:spPr>
+                </pic:pic>
+              </a:graphicData>
+            </a:graphic>
+          </wp:inline>
+        </w:drawing>
+      </w:r>
+    </w:p>
+    <w:p>
+      <w:pPr>
+        <w:pStyle w:val="ListParagraph"/>
+        <w:jc w:val="both"/>
+      </w:pPr>
+    </w:p>
+    <w:p>
+      <w:pPr>
+        <w:pStyle w:val="ListParagraph"/>
+        <w:numPr>
+          <w:ilvl w:val="0"/>
+          <w:numId w:val="12"/>
+        </w:numPr>
+        <w:jc w:val="both"/>
+        <w:rPr>
+          <w:lang w:val="en-US"/>
+        </w:rPr>
+      </w:pPr>
+      <w:r>
+        <w:rPr>
+          <w:lang w:val="en-US"/>
+        </w:rPr>
+        <w:t>Dashboard 1</w:t>
+      </w:r>
+    </w:p>
+    <w:p>
+      <w:pPr>
+        <w:pStyle w:val="ListParagraph"/>
+        <w:jc w:val="both"/>
+        <w:rPr>
+          <w:lang w:val="en-US"/>
+        </w:rPr>
+      </w:pPr>
+    </w:p>
+    <w:p>
+      <w:pPr>
+        <w:pStyle w:val="ListParagraph"/>
+        <w:jc w:val="both"/>
+      </w:pPr>
+      <w:r>
+        <w:rPr>
+          <w:noProof/>
+        </w:rPr>
+        <w:drawing>
+          <wp:inline distT="0" distB="0" distL="0" distR="0" wp14:anchorId="0FF0606D" wp14:editId="4A3DFC88">
+            <wp:extent cx="5943600" cy="3343275"/>
+            <wp:effectExtent l="0" t="0" r="0" b="0"/>
+            <wp:docPr id="1461755943" name="Picture 1461755943"/>
+            <wp:cNvGraphicFramePr>
+              <a:graphicFrameLocks xmlns:a="http://schemas.openxmlformats.org/drawingml/2006/main" noChangeAspect="1"/>
+            </wp:cNvGraphicFramePr>
+            <a:graphic xmlns:a="http://schemas.openxmlformats.org/drawingml/2006/main">
+              <a:graphicData uri="http://schemas.openxmlformats.org/drawingml/2006/picture">
+                <pic:pic xmlns:pic="http://schemas.openxmlformats.org/drawingml/2006/picture">
+                  <pic:nvPicPr>
+                    <pic:cNvPr id="0" name=""/>
+                    <pic:cNvPicPr/>
+                  </pic:nvPicPr>
+                  <pic:blipFill>
+                    <a:blip r:embed="rId29" cstate="print">
+                      <a:extLst>
+                        <a:ext uri="{28A0092B-C50C-407E-A947-70E740481C1C}">
+                          <a14:useLocalDpi xmlns:a14="http://schemas.microsoft.com/office/drawing/2010/main" val="0"/>
+                        </a:ext>
+                      </a:extLst>
+                    </a:blip>
+                    <a:stretch>
+                      <a:fillRect/>
+                    </a:stretch>
+                  </pic:blipFill>
+                  <pic:spPr>
+                    <a:xfrm>
+                      <a:off x="0" y="0"/>
+                      <a:ext cx="5943600" cy="3343275"/>
+                    </a:xfrm>
+                    <a:prstGeom prst="rect">
+                      <a:avLst/>
+                    </a:prstGeom>
+                  </pic:spPr>
+                </pic:pic>
+              </a:graphicData>
+            </a:graphic>
+          </wp:inline>
+        </w:drawing>
+      </w:r>
+    </w:p>
+    <w:p>
+      <w:pPr>
+        <w:pStyle w:val="ListParagraph"/>
+        <w:numPr>
+          <w:ilvl w:val="0"/>
+          <w:numId w:val="12"/>
+        </w:numPr>
+        <w:jc w:val="both"/>
+        <w:rPr>
+          <w:lang w:val="en-US"/>
+        </w:rPr>
+      </w:pPr>
+      <w:r>
+        <w:rPr>
+          <w:lang w:val="en-US"/>
+        </w:rPr>
+        <w:t>Dashboard 2</w:t>
+      </w:r>
+    </w:p>
+    <w:p>
+      <w:pPr>
+        <w:pStyle w:val="ListParagraph"/>
+        <w:jc w:val="both"/>
+        <w:rPr>
+          <w:lang w:val="en-US"/>
+        </w:rPr>
+      </w:pPr>
+    </w:p>
+    <w:p>
+      <w:pPr>
+        <w:pStyle w:val="ListParagraph"/>
+        <w:jc w:val="both"/>
+      </w:pPr>
+      <w:r>
+        <w:rPr>
+          <w:noProof/>
+        </w:rPr>
+        <w:lastRenderedPageBreak/>
+        <w:drawing>
+          <wp:inline distT="0" distB="0" distL="0" distR="0" wp14:anchorId="0EED17C1" wp14:editId="7DDAB425">
+            <wp:extent cx="5943600" cy="3343275"/>
+            <wp:effectExtent l="0" t="0" r="0" b="0"/>
+            <wp:docPr id="1647398832" name="Picture 1647398832"/>
+            <wp:cNvGraphicFramePr>
+              <a:graphicFrameLocks xmlns:a="http://schemas.openxmlformats.org/drawingml/2006/main" noChangeAspect="1"/>
+            </wp:cNvGraphicFramePr>
+            <a:graphic xmlns:a="http://schemas.openxmlformats.org/drawingml/2006/main">
+              <a:graphicData uri="http://schemas.openxmlformats.org/drawingml/2006/picture">
+                <pic:pic xmlns:pic="http://schemas.openxmlformats.org/drawingml/2006/picture">
+                  <pic:nvPicPr>
+                    <pic:cNvPr id="0" name=""/>
+                    <pic:cNvPicPr/>
+                  </pic:nvPicPr>
+                  <pic:blipFill>
+                    <a:blip r:embed="rId30" cstate="print">
+                      <a:extLst>
+                        <a:ext uri="{28A0092B-C50C-407E-A947-70E740481C1C}">
+                          <a14:useLocalDpi xmlns:a14="http://schemas.microsoft.com/office/drawing/2010/main" val="0"/>
+                        </a:ext>
+                      </a:extLst>
+                    </a:blip>
+                    <a:stretch>
+                      <a:fillRect/>
+                    </a:stretch>
+                  </pic:blipFill>
+                  <pic:spPr>
+                    <a:xfrm>
+                      <a:off x="0" y="0"/>
+                      <a:ext cx="5943600" cy="3343275"/>
+                    </a:xfrm>
+                    <a:prstGeom prst="rect">
+                      <a:avLst/>
+                    </a:prstGeom>
+                  </pic:spPr>
+                </pic:pic>
+              </a:graphicData>
+            </a:graphic>
+          </wp:inline>
+        </w:drawing>
+      </w:r>
+    </w:p>
+    <w:p>
+      <w:pPr>
+        <w:pStyle w:val="ListParagraph"/>
+        <w:jc w:val="both"/>
+      </w:pPr>
+    </w:p>
+    <w:p>
+      <w:pPr>
+        <w:pStyle w:val="ListParagraph"/>
+        <w:numPr>
+          <w:ilvl w:val="0"/>
+          <w:numId w:val="12"/>
+        </w:numPr>
+        <w:jc w:val="both"/>
+        <w:rPr>
+          <w:lang w:val="en-US"/>
+        </w:rPr>
+      </w:pPr>
+      <w:r>
+        <w:rPr>
+          <w:lang w:val="en-US"/>
+        </w:rPr>
+        <w:t xml:space="preserve">Story </w:t>
+      </w:r>
+    </w:p>
+    <w:p>
+      <w:pPr>
+        <w:pStyle w:val="ListParagraph"/>
+        <w:jc w:val="both"/>
+        <w:rPr>
+          <w:lang w:val="en-US"/>
+        </w:rPr>
+      </w:pPr>
+    </w:p>
+    <w:p>
+      <w:pPr>
+        <w:pStyle w:val="ListParagraph"/>
+        <w:jc w:val="both"/>
+      </w:pPr>
+      <w:r>
+        <w:rPr>
+          <w:noProof/>
+        </w:rPr>
+        <w:drawing>
+          <wp:inline distT="0" distB="0" distL="0" distR="0" wp14:anchorId="0A32E7F2" wp14:editId="59F096EC">
+            <wp:extent cx="5943600" cy="3343275"/>
+            <wp:effectExtent l="0" t="0" r="0" b="0"/>
+            <wp:docPr id="2038301054" name="Picture 2038301054"/>
+            <wp:cNvGraphicFramePr>
+              <a:graphicFrameLocks xmlns:a="http://schemas.openxmlformats.org/drawingml/2006/main" noChangeAspect="1"/>
+            </wp:cNvGraphicFramePr>
+            <a:graphic xmlns:a="http://schemas.openxmlformats.org/drawingml/2006/main">
+              <a:graphicData uri="http://schemas.openxmlformats.org/drawingml/2006/picture">
+                <pic:pic xmlns:pic="http://schemas.openxmlformats.org/drawingml/2006/picture">
+                  <pic:nvPicPr>
+                    <pic:cNvPr id="0" name=""/>
+                    <pic:cNvPicPr/>
+                  </pic:nvPicPr>
+                  <pic:blipFill>
+                    <a:blip r:embed="rId31" cstate="print">
+                      <a:extLst>
+                        <a:ext uri="{28A0092B-C50C-407E-A947-70E740481C1C}">
+                          <a14:useLocalDpi xmlns:a14="http://schemas.microsoft.com/office/drawing/2010/main" val="0"/>
+                        </a:ext>
+                      </a:extLst>
+                    </a:blip>
+                    <a:stretch>
+                      <a:fillRect/>
+                    </a:stretch>
+                  </pic:blipFill>
+                  <pic:spPr>
+                    <a:xfrm>
+                      <a:off x="0" y="0"/>
+                      <a:ext cx="5943600" cy="3343275"/>
+                    </a:xfrm>
+                    <a:prstGeom prst="rect">
+                      <a:avLst/>
+                    </a:prstGeom>
+                  </pic:spPr>
+                </pic:pic>
+              </a:graphicData>
+            </a:graphic>
+          </wp:inline>
+        </w:drawing>
+      </w:r>
+    </w:p>
+    <w:p>
+      <w:pPr>
+        <w:pStyle w:val="ListParagraph"/>
+        <w:jc w:val="both"/>
+      </w:pPr>
+      <w:r>
+        <w:rPr>
+          <w:noProof/>
+        </w:rPr>
+        <w:lastRenderedPageBreak/>
+        <w:drawing>
+          <wp:inline distT="0" distB="0" distL="0" distR="0" wp14:anchorId="1FA4825F" wp14:editId="2562CA1E">
+            <wp:extent cx="5943600" cy="3343275"/>
+            <wp:effectExtent l="0" t="0" r="0" b="0"/>
+            <wp:docPr id="1683137714" name="Picture 1683137714"/>
+            <wp:cNvGraphicFramePr>
+              <a:graphicFrameLocks xmlns:a="http://schemas.openxmlformats.org/drawingml/2006/main" noChangeAspect="1"/>
+            </wp:cNvGraphicFramePr>
+            <a:graphic xmlns:a="http://schemas.openxmlformats.org/drawingml/2006/main">
+              <a:graphicData uri="http://schemas.openxmlformats.org/drawingml/2006/picture">
+                <pic:pic xmlns:pic="http://schemas.openxmlformats.org/drawingml/2006/picture">
+                  <pic:nvPicPr>
+                    <pic:cNvPr id="0" name=""/>
+                    <pic:cNvPicPr/>
+                  </pic:nvPicPr>
+                  <pic:blipFill>
+                    <a:blip r:embed="rId32" cstate="print">
+                      <a:extLst>
+                        <a:ext uri="{28A0092B-C50C-407E-A947-70E740481C1C}">
+                          <a14:useLocalDpi xmlns:a14="http://schemas.microsoft.com/office/drawing/2010/main" val="0"/>
+                        </a:ext>
+                      </a:extLst>
+                    </a:blip>
+                    <a:stretch>
+                      <a:fillRect/>
+                    </a:stretch>
+                  </pic:blipFill>
+                  <pic:spPr>
+                    <a:xfrm>
+                      <a:off x="0" y="0"/>
+                      <a:ext cx="5943600" cy="3343275"/>
+                    </a:xfrm>
+                    <a:prstGeom prst="rect">
+                      <a:avLst/>
+                    </a:prstGeom>
+                  </pic:spPr>
+                </pic:pic>
+              </a:graphicData>
+            </a:graphic>
+          </wp:inline>
+        </w:drawing>
+      </w:r>
+    </w:p>
+    <w:p>
+      <w:pPr>
+        <w:pStyle w:val="Heading1"/>
+        <w:rPr>
+          <w:lang w:val="en-US"/>
+        </w:rPr>
+      </w:pPr>
+      <w:bookmarkStart w:id="7" w:name="_Toc1107914351"/>
+      <w:r>
+        <w:rPr>
+          <w:lang w:val="en-US"/>
+        </w:rPr>
+        <w:t>GitHub Repository for cyber security risk analysis case study:</w:t>
+      </w:r>
+      <w:bookmarkEnd w:id="7"/>
+    </w:p>
+    <w:p>
+      <w:pPr>
+        <w:rPr>
+          <w:lang w:val="en-US"/>
+        </w:rPr>
+      </w:pPr>
+      <w:hyperlink r:id="rId33">
+        <w:r>
+          <w:rPr>
+            <w:rStyle w:val="Hyperlink"/>
+            <w:lang w:val="en-US"/>
+          </w:rPr>
+          <w:t>https://github.com/VrundaPatel07/Cyber-Security-Risk-Analysis</w:t>
+        </w:r>
+      </w:hyperlink>
+    </w:p>
+    <w:p>
+      <w:pPr>
+        <w:rPr>
+          <w:lang w:val="en-US"/>
+        </w:rPr>
+      </w:pPr>
+    </w:p>
+    <w:p>
+      <w:pPr>
+        <w:rPr>
+          <w:lang w:val="en-US"/>
+        </w:rPr>
+      </w:pPr>
+      <w:r>
+        <w:rPr>
+          <w:lang w:val="en-US"/>
+        </w:rPr>
+        <w:t xml:space="preserve">This repository </w:t>
+      </w:r>
+      <w:r>
+        <w:rPr>
+          <w:lang w:val="en-US"/>
+        </w:rPr>
+        <w:t>was</w:t>
+      </w:r>
+      <w:r>
+        <w:rPr>
+          <w:lang w:val="en-US"/>
+        </w:rPr>
+        <w:t xml:space="preserve"> created by us to show the progress made by us throughout thi</w:t>
+      </w:r>
+      <w:r>
+        <w:rPr>
+          <w:lang w:val="en-US"/>
+        </w:rPr>
+        <w:t xml:space="preserve">s </w:t>
+      </w:r>
+      <w:r>
+        <w:rPr>
+          <w:lang w:val="en-US"/>
+        </w:rPr>
+        <w:t>project. The</w:t>
+      </w:r>
+      <w:r>
+        <w:rPr>
+          <w:lang w:val="en-US"/>
+        </w:rPr>
+        <w:t xml:space="preserve"> correlation</w:t>
+      </w:r>
+      <w:r>
+        <w:rPr>
+          <w:lang w:val="en-US"/>
+        </w:rPr>
+        <w:t xml:space="preserve"> files from </w:t>
       </w:r>
       <w:proofErr w:type="spellStart"/>
       <w:r>
         <w:rPr>
           <w:lang w:val="en-US"/>
         </w:rPr>
-        <w:t>Statsmodels</w:t>
+        <w:t>jupyter</w:t>
+      </w:r>
+      <w:r>
+        <w:rPr>
+          <w:lang w:val="en-US"/>
+        </w:rPr>
+        <w:t>Lab</w:t>
       </w:r>
       <w:proofErr w:type="spellEnd"/>
       <w:r>
         <w:rPr>
           <w:lang w:val="en-US"/>
         </w:rPr>
-        <w:t>.</w:t>
+        <w:t xml:space="preserve"> have been uploaded to the repository</w:t>
+      </w:r>
+      <w:r>
+        <w:rPr>
+          <w:lang w:val="en-US"/>
+        </w:rPr>
+        <w:t xml:space="preserve"> </w:t>
+      </w:r>
+      <w:r>
+        <w:rPr>
+          <w:lang w:val="en-US"/>
+        </w:rPr>
+        <w:t xml:space="preserve">along </w:t>
+      </w:r>
+      <w:r>
+        <w:rPr>
+          <w:lang w:val="en-US"/>
+        </w:rPr>
+        <w:t>with the</w:t>
+      </w:r>
+      <w:r>
+        <w:rPr>
+          <w:lang w:val="en-US"/>
+        </w:rPr>
+        <w:t xml:space="preserve"> visualized representation</w:t>
+      </w:r>
+      <w:r>
+        <w:rPr>
+          <w:lang w:val="en-US"/>
+        </w:rPr>
+        <w:t xml:space="preserve"> from tableau of the c</w:t>
+      </w:r>
+      <w:r>
+        <w:rPr>
+          <w:lang w:val="en-US"/>
+        </w:rPr>
+        <w:t xml:space="preserve">yber security data </w:t>
+      </w:r>
+      <w:r>
+        <w:rPr>
+          <w:lang w:val="en-US"/>
+        </w:rPr>
+        <w:t>along with the</w:t>
+      </w:r>
+      <w:r>
+        <w:rPr>
+          <w:lang w:val="en-US"/>
+        </w:rPr>
+        <w:t xml:space="preserve"> data set that we used to</w:t>
+      </w:r>
+      <w:r>
+        <w:rPr>
+          <w:lang w:val="en-US"/>
+        </w:rPr>
+        <w:t xml:space="preserve"> create this analysis </w:t>
+      </w:r>
+      <w:r>
+        <w:rPr>
+          <w:lang w:val="en-US"/>
+        </w:rPr>
+        <w:t xml:space="preserve">and last our final detailed report </w:t>
+      </w:r>
+      <w:r>
+        <w:rPr>
+          <w:lang w:val="en-US"/>
+        </w:rPr>
+        <w:t xml:space="preserve">about </w:t>
+      </w:r>
+      <w:r>
+        <w:rPr>
+          <w:lang w:val="en-US"/>
+        </w:rPr>
+        <w:t xml:space="preserve">everything that has been done </w:t>
+      </w:r>
+      <w:r>
+        <w:rPr>
+          <w:lang w:val="en-US"/>
+        </w:rPr>
+        <w:t>in this project.</w:t>
       </w:r>
     </w:p>
     <w:p>
       <w:pPr>
         <w:pStyle w:val="Heading1"/>
       </w:pPr>
-      <w:bookmarkStart w:id="7" w:name="_Toc416858812"/>
-      <w:r>
-        <w:t>Ex</w:t>
-      </w:r>
-      <w:r>
-        <w:t>tension</w:t>
-      </w:r>
-      <w:bookmarkEnd w:id="7"/>
-    </w:p>
-    <w:p>
-      <w:pPr>
-        <w:jc w:val="both"/>
-        <w:rPr>
-          <w:lang w:val="en-US"/>
-        </w:rPr>
-      </w:pPr>
-      <w:r>
-        <w:rPr>
-          <w:lang w:val="en-US"/>
-        </w:rPr>
-        <w:t>The database we are using is continuously updating so right now its size is 240KB with 1100 records</w:t>
-      </w:r>
-      <w:r>
-        <w:rPr>
-          <w:lang w:val="en-US"/>
-        </w:rPr>
-        <w:t>. So as per the data and regular updates, monthly growth of the data will be around 20</w:t>
-      </w:r>
-      <w:r>
-        <w:rPr>
-          <w:lang w:val="en-US"/>
-        </w:rPr>
-        <w:t xml:space="preserve">% and </w:t>
-      </w:r>
-      <w:r>
-        <w:rPr>
-          <w:lang w:val="en-US"/>
-        </w:rPr>
-        <w:t xml:space="preserve">at the end of a 1 year the data size would be increased by 2.13 MB. For this amount of </w:t>
-      </w:r>
-      <w:r>
-        <w:rPr>
-          <w:lang w:val="en-US"/>
-        </w:rPr>
-        <w:t>data,</w:t>
-      </w:r>
-      <w:r>
-        <w:rPr>
-          <w:lang w:val="en-US"/>
-        </w:rPr>
-        <w:t xml:space="preserve"> we will use the same g</w:t>
-      </w:r>
-      <w:r>
-        <w:rPr>
-          <w:lang w:val="en-US"/>
-        </w:rPr>
-        <w:t>oogle cloud platform so we all can use it</w:t>
-      </w:r>
-      <w:r>
-        <w:rPr>
-          <w:lang w:val="en-US"/>
-        </w:rPr>
-        <w:t xml:space="preserve">. </w:t>
-      </w:r>
-    </w:p>
-    <w:p>
-      <w:pPr>
-        <w:pStyle w:val="Heading1"/>
-      </w:pPr>
       <w:bookmarkStart w:id="8" w:name="_Toc126930660"/>
-      <w:bookmarkStart w:id="9" w:name="_Toc586454681"/>
+      <w:bookmarkStart w:id="9" w:name="_Toc840726963"/>
       <w:r>
         <w:t>Proposed Allocation Project Team Roles</w:t>
       </w:r>
@@ -7203,88 +8412,210 @@
         <w:rPr>
           <w:lang w:val="en-US"/>
         </w:rPr>
-        <w:t>Paula and Jessica looked for other sources so we can find more insights. We all participated in w</w:t>
-      </w:r>
-      <w:r>
-        <w:rPr>
-          <w:lang w:val="en-US"/>
-        </w:rPr>
-        <w:t>riting this report for midterm project progress.</w:t>
-      </w:r>
-    </w:p>
-    <w:p>
-      <w:pPr>
-        <w:jc w:val="both"/>
-        <w:rPr>
-          <w:lang w:val="en-US"/>
-        </w:rPr>
-      </w:pPr>
-    </w:p>
-    <w:p>
-      <w:pPr>
-        <w:jc w:val="both"/>
-        <w:rPr>
-          <w:lang w:val="en-US"/>
-        </w:rPr>
-      </w:pPr>
-      <w:r>
-        <w:rPr>
-          <w:lang w:val="en-US"/>
-        </w:rPr>
-        <w:t xml:space="preserve">We are going to </w:t>
-      </w:r>
-      <w:r>
-        <w:rPr>
-          <w:lang w:val="en-US"/>
-        </w:rPr>
-        <w:t>have</w:t>
-      </w:r>
-      <w:r>
-        <w:rPr>
-          <w:lang w:val="en-US"/>
-        </w:rPr>
-        <w:t xml:space="preserve"> regular team meetings so we can </w:t>
-      </w:r>
-      <w:r>
-        <w:rPr>
-          <w:lang w:val="en-US"/>
-        </w:rPr>
-        <w:t>decide on</w:t>
-      </w:r>
-      <w:r>
-        <w:rPr>
-          <w:lang w:val="en-US"/>
-        </w:rPr>
-        <w:t xml:space="preserve"> work to do every week and </w:t>
-      </w:r>
-      <w:r>
-        <w:rPr>
-          <w:lang w:val="en-US"/>
-        </w:rPr>
-        <w:t>the deadline</w:t>
-      </w:r>
-      <w:r>
-        <w:rPr>
-          <w:lang w:val="en-US"/>
-        </w:rPr>
-        <w:t xml:space="preserve"> to submit that. We will use GitHub to collaborate with each o</w:t>
-      </w:r>
-      <w:r>
-        <w:rPr>
-          <w:lang w:val="en-US"/>
-        </w:rPr>
-        <w:t xml:space="preserve">ther and submit code. </w:t>
-      </w:r>
+        <w:t xml:space="preserve">Paula and Jessica looked for other sources so we can find more insights. </w:t>
+      </w:r>
+      <w:r>
+        <w:rPr>
+          <w:lang w:val="en-US"/>
+        </w:rPr>
+        <w:t>Paula has done all the analysis and data cleaning using Apache spark and HiveQL. She has also done correlation analysis with another dataset we found. Vrunda has</w:t>
+      </w:r>
+      <w:r>
+        <w:rPr>
+          <w:lang w:val="en-US"/>
+        </w:rPr>
+        <w:t xml:space="preserve"> handled git repository and </w:t>
+      </w:r>
+      <w:r>
+        <w:rPr>
+          <w:lang w:val="en-US"/>
+        </w:rPr>
+        <w:lastRenderedPageBreak/>
+        <w:t>collaboration. She has also done the visualization of the data using Tableau. We have</w:t>
+      </w:r>
+      <w:r>
+        <w:rPr>
+          <w:lang w:val="en-US"/>
+        </w:rPr>
+        <w:t xml:space="preserve"> all participated in w</w:t>
+      </w:r>
+      <w:r>
+        <w:rPr>
+          <w:lang w:val="en-US"/>
+        </w:rPr>
+        <w:t xml:space="preserve">riting this </w:t>
+      </w:r>
+      <w:r>
+        <w:rPr>
+          <w:lang w:val="en-US"/>
+        </w:rPr>
+        <w:t>final</w:t>
+      </w:r>
+      <w:r>
+        <w:rPr>
+          <w:lang w:val="en-US"/>
+        </w:rPr>
+        <w:t xml:space="preserve"> project </w:t>
+      </w:r>
+      <w:r>
+        <w:rPr>
+          <w:lang w:val="en-US"/>
+        </w:rPr>
+        <w:t>report</w:t>
+      </w:r>
+      <w:r>
+        <w:rPr>
+          <w:lang w:val="en-US"/>
+        </w:rPr>
+        <w:t>.</w:t>
+      </w:r>
+    </w:p>
+    <w:p>
+      <w:pPr>
+        <w:jc w:val="both"/>
+        <w:rPr>
+          <w:lang w:val="en-US"/>
+        </w:rPr>
+      </w:pPr>
+    </w:p>
+    <w:p>
+      <w:pPr>
+        <w:jc w:val="both"/>
+        <w:rPr>
+          <w:lang w:val="en-US"/>
+        </w:rPr>
+      </w:pPr>
+    </w:p>
+    <w:p>
+      <w:pPr>
+        <w:jc w:val="both"/>
+        <w:rPr>
+          <w:lang w:val="en-US"/>
+        </w:rPr>
+      </w:pPr>
+    </w:p>
+    <w:p>
+      <w:pPr>
+        <w:jc w:val="both"/>
+        <w:rPr>
+          <w:lang w:val="en-US"/>
+        </w:rPr>
+      </w:pPr>
+    </w:p>
+    <w:p>
+      <w:pPr>
+        <w:jc w:val="both"/>
+        <w:rPr>
+          <w:lang w:val="en-US"/>
+        </w:rPr>
+      </w:pPr>
+    </w:p>
+    <w:p>
+      <w:pPr>
+        <w:jc w:val="both"/>
+        <w:rPr>
+          <w:lang w:val="en-US"/>
+        </w:rPr>
+      </w:pPr>
+    </w:p>
+    <w:p>
+      <w:pPr>
+        <w:jc w:val="both"/>
+        <w:rPr>
+          <w:lang w:val="en-US"/>
+        </w:rPr>
+      </w:pPr>
+    </w:p>
+    <w:p>
+      <w:pPr>
+        <w:jc w:val="both"/>
+        <w:rPr>
+          <w:lang w:val="en-US"/>
+        </w:rPr>
+      </w:pPr>
+    </w:p>
+    <w:p>
+      <w:pPr>
+        <w:jc w:val="both"/>
+        <w:rPr>
+          <w:lang w:val="en-US"/>
+        </w:rPr>
+      </w:pPr>
+    </w:p>
+    <w:p>
+      <w:pPr>
+        <w:jc w:val="both"/>
+        <w:rPr>
+          <w:lang w:val="en-US"/>
+        </w:rPr>
+      </w:pPr>
+    </w:p>
+    <w:p>
+      <w:pPr>
+        <w:jc w:val="both"/>
+        <w:rPr>
+          <w:lang w:val="en-US"/>
+        </w:rPr>
+      </w:pPr>
+    </w:p>
+    <w:p>
+      <w:pPr>
+        <w:jc w:val="both"/>
+        <w:rPr>
+          <w:lang w:val="en-US"/>
+        </w:rPr>
+      </w:pPr>
+    </w:p>
+    <w:p>
+      <w:pPr>
+        <w:jc w:val="both"/>
+        <w:rPr>
+          <w:lang w:val="en-US"/>
+        </w:rPr>
+      </w:pPr>
+    </w:p>
+    <w:p>
+      <w:pPr>
+        <w:jc w:val="both"/>
+        <w:rPr>
+          <w:lang w:val="en-US"/>
+        </w:rPr>
+      </w:pPr>
+    </w:p>
+    <w:p>
+      <w:pPr>
+        <w:jc w:val="both"/>
+        <w:rPr>
+          <w:lang w:val="en-US"/>
+        </w:rPr>
+      </w:pPr>
+    </w:p>
+    <w:p>
+      <w:pPr>
+        <w:jc w:val="both"/>
+        <w:rPr>
+          <w:lang w:val="en-US"/>
+        </w:rPr>
+      </w:pPr>
+    </w:p>
+    <w:p>
+      <w:pPr>
+        <w:jc w:val="both"/>
+        <w:rPr>
+          <w:lang w:val="en-US"/>
+        </w:rPr>
+      </w:pPr>
     </w:p>
     <w:p>
       <w:pPr>
         <w:pStyle w:val="Heading1"/>
+        <w:jc w:val="both"/>
         <w:rPr>
           <w:lang w:val="en-US"/>
         </w:rPr>
       </w:pPr>
       <w:bookmarkStart w:id="10" w:name="_Toc126930661"/>
-      <w:bookmarkStart w:id="11" w:name="_Toc182778089"/>
+      <w:bookmarkStart w:id="11" w:name="_Toc2030562057"/>
       <w:r>
         <w:t>Project Timeline</w:t>
       </w:r>
@@ -7868,7 +9199,21 @@
               <w:rPr>
                 <w:lang w:val="en-US"/>
               </w:rPr>
-              <w:t>Final changes in the report and submission due by 10 PM</w:t>
+              <w:t xml:space="preserve">Final changes in the report and submission </w:t>
+            </w:r>
+            <w:proofErr w:type="gramStart"/>
+            <w:r>
+              <w:rPr>
+                <w:lang w:val="en-US"/>
+              </w:rPr>
+              <w:t>due</w:t>
+            </w:r>
+            <w:proofErr w:type="gramEnd"/>
+            <w:r>
+              <w:rPr>
+                <w:lang w:val="en-US"/>
+              </w:rPr>
+              <w:t xml:space="preserve"> by 10 PM</w:t>
             </w:r>
           </w:p>
         </w:tc>
@@ -7888,6 +9233,68 @@
                 <w:lang w:val="en-US"/>
               </w:rPr>
               <w:t>Vrunda, Paula</w:t>
+            </w:r>
+          </w:p>
+        </w:tc>
+      </w:tr>
+      <w:tr>
+        <w:trPr>
+          <w:trHeight w:val="300"/>
+        </w:trPr>
+        <w:tc>
+          <w:tcPr>
+            <w:tcW w:w="1271" w:type="dxa"/>
+          </w:tcPr>
+          <w:p>
+            <w:pPr>
+              <w:jc w:val="both"/>
+              <w:rPr>
+                <w:lang w:val="en-US"/>
+              </w:rPr>
+            </w:pPr>
+            <w:r>
+              <w:rPr>
+                <w:lang w:val="en-US"/>
+              </w:rPr>
+              <w:t>November 7</w:t>
+            </w:r>
+          </w:p>
+        </w:tc>
+        <w:tc>
+          <w:tcPr>
+            <w:tcW w:w="4962" w:type="dxa"/>
+          </w:tcPr>
+          <w:p>
+            <w:pPr>
+              <w:jc w:val="both"/>
+              <w:rPr>
+                <w:lang w:val="en-US"/>
+              </w:rPr>
+            </w:pPr>
+            <w:r>
+              <w:rPr>
+                <w:lang w:val="en-US"/>
+              </w:rPr>
+              <w:t>Created git repository and handled collaboration</w:t>
+            </w:r>
+          </w:p>
+        </w:tc>
+        <w:tc>
+          <w:tcPr>
+            <w:tcW w:w="3117" w:type="dxa"/>
+          </w:tcPr>
+          <w:p>
+            <w:pPr>
+              <w:jc w:val="both"/>
+              <w:rPr>
+                <w:lang w:val="en-US"/>
+              </w:rPr>
+            </w:pPr>
+            <w:r>
+              <w:rPr>
+                <w:lang w:val="en-US"/>
+              </w:rPr>
+              <w:t>Vrunda Patel</w:t>
             </w:r>
           </w:p>
         </w:tc>
@@ -7982,7 +9389,6 @@
                 <w:lang w:val="en-US"/>
               </w:rPr>
             </w:pPr>
-            <w:proofErr w:type="spellStart"/>
             <w:r>
               <w:rPr>
                 <w:lang w:val="en-US"/>
@@ -7993,9 +9399,8 @@
               <w:rPr>
                 <w:lang w:val="en-US"/>
               </w:rPr>
-              <w:t>SQL</w:t>
-            </w:r>
-            <w:proofErr w:type="spellEnd"/>
+              <w:t>QL</w:t>
+            </w:r>
             <w:r>
               <w:rPr>
                 <w:lang w:val="en-US"/>
@@ -8021,6 +9426,172 @@
                 <w:lang w:val="en-US"/>
               </w:rPr>
             </w:pPr>
+            <w:r>
+              <w:rPr>
+                <w:lang w:val="en-US"/>
+              </w:rPr>
+              <w:t>Paula Ramirez</w:t>
+            </w:r>
+          </w:p>
+          <w:p>
+            <w:pPr>
+              <w:jc w:val="both"/>
+              <w:rPr>
+                <w:lang w:val="en-US"/>
+              </w:rPr>
+            </w:pPr>
+          </w:p>
+        </w:tc>
+      </w:tr>
+      <w:tr>
+        <w:trPr>
+          <w:trHeight w:val="300"/>
+        </w:trPr>
+        <w:tc>
+          <w:tcPr>
+            <w:tcW w:w="1271" w:type="dxa"/>
+          </w:tcPr>
+          <w:p>
+            <w:pPr>
+              <w:jc w:val="both"/>
+              <w:rPr>
+                <w:lang w:val="en-US"/>
+              </w:rPr>
+            </w:pPr>
+            <w:r>
+              <w:rPr>
+                <w:lang w:val="en-US"/>
+              </w:rPr>
+              <w:t>November 18</w:t>
+            </w:r>
+          </w:p>
+        </w:tc>
+        <w:tc>
+          <w:tcPr>
+            <w:tcW w:w="4962" w:type="dxa"/>
+          </w:tcPr>
+          <w:p>
+            <w:pPr>
+              <w:jc w:val="both"/>
+              <w:rPr>
+                <w:lang w:val="en-US"/>
+              </w:rPr>
+            </w:pPr>
+            <w:r>
+              <w:rPr>
+                <w:lang w:val="en-US"/>
+              </w:rPr>
+              <w:t>Data visualization using tableau</w:t>
+            </w:r>
+          </w:p>
+        </w:tc>
+        <w:tc>
+          <w:tcPr>
+            <w:tcW w:w="3117" w:type="dxa"/>
+          </w:tcPr>
+          <w:p>
+            <w:pPr>
+              <w:jc w:val="both"/>
+              <w:rPr>
+                <w:lang w:val="en-US"/>
+              </w:rPr>
+            </w:pPr>
+            <w:r>
+              <w:rPr>
+                <w:lang w:val="en-US"/>
+              </w:rPr>
+              <w:t>Vrunda Patel</w:t>
+            </w:r>
+          </w:p>
+        </w:tc>
+      </w:tr>
+      <w:tr>
+        <w:trPr>
+          <w:trHeight w:val="300"/>
+        </w:trPr>
+        <w:tc>
+          <w:tcPr>
+            <w:tcW w:w="1271" w:type="dxa"/>
+          </w:tcPr>
+          <w:p>
+            <w:pPr>
+              <w:jc w:val="both"/>
+              <w:rPr>
+                <w:lang w:val="en-US"/>
+              </w:rPr>
+            </w:pPr>
+            <w:r>
+              <w:rPr>
+                <w:lang w:val="en-US"/>
+              </w:rPr>
+              <w:t>November 30</w:t>
+            </w:r>
+          </w:p>
+        </w:tc>
+        <w:tc>
+          <w:tcPr>
+            <w:tcW w:w="4962" w:type="dxa"/>
+          </w:tcPr>
+          <w:p>
+            <w:pPr>
+              <w:jc w:val="both"/>
+              <w:rPr>
+                <w:lang w:val="en-US"/>
+              </w:rPr>
+            </w:pPr>
+            <w:r>
+              <w:rPr>
+                <w:lang w:val="en-US"/>
+              </w:rPr>
+              <w:t xml:space="preserve">Final changes in the report and submission </w:t>
+            </w:r>
+            <w:proofErr w:type="gramStart"/>
+            <w:r>
+              <w:rPr>
+                <w:lang w:val="en-US"/>
+              </w:rPr>
+              <w:t>due</w:t>
+            </w:r>
+            <w:proofErr w:type="gramEnd"/>
+            <w:r>
+              <w:rPr>
+                <w:lang w:val="en-US"/>
+              </w:rPr>
+              <w:t xml:space="preserve"> by 8 PM</w:t>
+            </w:r>
+          </w:p>
+        </w:tc>
+        <w:tc>
+          <w:tcPr>
+            <w:tcW w:w="3117" w:type="dxa"/>
+          </w:tcPr>
+          <w:p>
+            <w:pPr>
+              <w:jc w:val="both"/>
+              <w:rPr>
+                <w:lang w:val="en-US"/>
+              </w:rPr>
+            </w:pPr>
+            <w:r>
+              <w:rPr>
+                <w:lang w:val="en-US"/>
+              </w:rPr>
+              <w:t xml:space="preserve">Vrunda, </w:t>
+            </w:r>
+            <w:proofErr w:type="spellStart"/>
+            <w:r>
+              <w:rPr>
+                <w:lang w:val="en-US"/>
+              </w:rPr>
+              <w:t>Pashmeen</w:t>
+            </w:r>
+            <w:proofErr w:type="spellEnd"/>
+            <w:r>
+              <w:rPr>
+                <w:lang w:val="en-US"/>
+              </w:rPr>
+              <w:t>, Paula</w:t>
+            </w:r>
           </w:p>
         </w:tc>
       </w:tr>
@@ -8031,6 +9602,7 @@
     <w:p/>
     <w:p>
       <w:r>
+        <w:lastRenderedPageBreak/>
         <w:br w:type="page"/>
       </w:r>
     </w:p>
@@ -8039,9 +9611,10 @@
         <w:pStyle w:val="Heading1"/>
       </w:pPr>
       <w:bookmarkStart w:id="12" w:name="_xva5v5rcoq5d"/>
-      <w:bookmarkStart w:id="13" w:name="_Toc1159775206"/>
+      <w:bookmarkStart w:id="13" w:name="_Toc1560505767"/>
       <w:bookmarkEnd w:id="12"/>
       <w:r>
+        <w:lastRenderedPageBreak/>
         <w:t>References</w:t>
       </w:r>
       <w:bookmarkEnd w:id="13"/>
@@ -8073,7 +9646,7 @@
         </w:rPr>
         <w:t xml:space="preserve">. Security Info Watch. </w:t>
       </w:r>
-      <w:hyperlink r:id="rId23" w:history="1">
+      <w:hyperlink r:id="rId34" w:history="1">
         <w:r>
           <w:rPr>
             <w:rStyle w:val="Hyperlink"/>
@@ -8158,7 +9731,7 @@
         </w:rPr>
         <w:t xml:space="preserve"> </w:t>
       </w:r>
-      <w:hyperlink r:id="rId24">
+      <w:hyperlink r:id="rId35">
         <w:r>
           <w:rPr>
             <w:rStyle w:val="Hyperlink"/>
@@ -8201,7 +9774,7 @@
         </w:rPr>
         <w:t xml:space="preserve">. </w:t>
       </w:r>
-      <w:hyperlink r:id="rId25" w:history="1">
+      <w:hyperlink r:id="rId36" w:history="1">
         <w:r>
           <w:rPr>
             <w:rStyle w:val="Hyperlink"/>
@@ -8275,12 +9848,12 @@
       </w:pPr>
     </w:p>
     <w:sectPr>
-      <w:headerReference w:type="even" r:id="rId26"/>
-      <w:headerReference w:type="default" r:id="rId27"/>
-      <w:footerReference w:type="even" r:id="rId28"/>
-      <w:footerReference w:type="default" r:id="rId29"/>
-      <w:headerReference w:type="first" r:id="rId30"/>
-      <w:footerReference w:type="first" r:id="rId31"/>
+      <w:headerReference w:type="even" r:id="rId37"/>
+      <w:headerReference w:type="default" r:id="rId38"/>
+      <w:footerReference w:type="even" r:id="rId39"/>
+      <w:footerReference w:type="default" r:id="rId40"/>
+      <w:headerReference w:type="first" r:id="rId41"/>
+      <w:footerReference w:type="first" r:id="rId42"/>
       <w:pgSz w:w="12240" w:h="15840"/>
       <w:pgMar w:top="1440" w:right="1440" w:bottom="1440" w:left="1440" w:header="720" w:footer="720" w:gutter="0"/>
       <w:pgNumType w:start="1"/>
@@ -8435,6 +10008,12 @@
 <file path=word/intelligence2.xml><?xml version="1.0" encoding="utf-8"?>
 <int2:intelligence xmlns:int2="http://schemas.microsoft.com/office/intelligence/2020/intelligence" xmlns:oel="http://schemas.microsoft.com/office/2019/extlst">
   <int2:observations>
+    <int2:textHash int2:hashCode="qik2J53HnoUGIa" int2:id="dRaGRuaR">
+      <int2:state int2:value="Rejected" int2:type="AugLoop_Text_Critique"/>
+    </int2:textHash>
+    <int2:textHash int2:hashCode="fZNQDIauWHs9n0" int2:id="8oVVAh3z">
+      <int2:state int2:value="Rejected" int2:type="AugLoop_Text_Critique"/>
+    </int2:textHash>
     <int2:textHash int2:hashCode="J50HFWl3JgwVLD" int2:id="c4lIJ3M5">
       <int2:state int2:value="Rejected" int2:type="AugLoop_Text_Critique"/>
     </int2:textHash>
@@ -9297,6 +10876,92 @@
     </w:lvl>
   </w:abstractNum>
   <w:abstractNum w:abstractNumId="7" w15:restartNumberingAfterBreak="0">
+    <w:nsid w:val="5101DB50"/>
+    <w:multiLevelType w:val="hybridMultilevel"/>
+    <w:tmpl w:val="F2182070"/>
+    <w:lvl w:ilvl="0" w:tplc="E5AEEEB2">
+      <w:start w:val="1"/>
+      <w:numFmt w:val="decimal"/>
+      <w:lvlText w:val="%1."/>
+      <w:lvlJc w:val="left"/>
+      <w:pPr>
+        <w:ind w:left="720" w:hanging="360"/>
+      </w:pPr>
+    </w:lvl>
+    <w:lvl w:ilvl="1" w:tplc="E3DC14D0">
+      <w:start w:val="1"/>
+      <w:numFmt w:val="lowerLetter"/>
+      <w:lvlText w:val="%2."/>
+      <w:lvlJc w:val="left"/>
+      <w:pPr>
+        <w:ind w:left="1440" w:hanging="360"/>
+      </w:pPr>
+    </w:lvl>
+    <w:lvl w:ilvl="2" w:tplc="CA50E38A">
+      <w:start w:val="1"/>
+      <w:numFmt w:val="lowerRoman"/>
+      <w:lvlText w:val="%3."/>
+      <w:lvlJc w:val="right"/>
+      <w:pPr>
+        <w:ind w:left="2160" w:hanging="180"/>
+      </w:pPr>
+    </w:lvl>
+    <w:lvl w:ilvl="3" w:tplc="B7BADB3E">
+      <w:start w:val="1"/>
+      <w:numFmt w:val="decimal"/>
+      <w:lvlText w:val="%4."/>
+      <w:lvlJc w:val="left"/>
+      <w:pPr>
+        <w:ind w:left="2880" w:hanging="360"/>
+      </w:pPr>
+    </w:lvl>
+    <w:lvl w:ilvl="4" w:tplc="8C70487A">
+      <w:start w:val="1"/>
+      <w:numFmt w:val="lowerLetter"/>
+      <w:lvlText w:val="%5."/>
+      <w:lvlJc w:val="left"/>
+      <w:pPr>
+        <w:ind w:left="3600" w:hanging="360"/>
+      </w:pPr>
+    </w:lvl>
+    <w:lvl w:ilvl="5" w:tplc="CE3EDC50">
+      <w:start w:val="1"/>
+      <w:numFmt w:val="lowerRoman"/>
+      <w:lvlText w:val="%6."/>
+      <w:lvlJc w:val="right"/>
+      <w:pPr>
+        <w:ind w:left="4320" w:hanging="180"/>
+      </w:pPr>
+    </w:lvl>
+    <w:lvl w:ilvl="6" w:tplc="ABBA7F00">
+      <w:start w:val="1"/>
+      <w:numFmt w:val="decimal"/>
+      <w:lvlText w:val="%7."/>
+      <w:lvlJc w:val="left"/>
+      <w:pPr>
+        <w:ind w:left="5040" w:hanging="360"/>
+      </w:pPr>
+    </w:lvl>
+    <w:lvl w:ilvl="7" w:tplc="B5C6E8BC">
+      <w:start w:val="1"/>
+      <w:numFmt w:val="lowerLetter"/>
+      <w:lvlText w:val="%8."/>
+      <w:lvlJc w:val="left"/>
+      <w:pPr>
+        <w:ind w:left="5760" w:hanging="360"/>
+      </w:pPr>
+    </w:lvl>
+    <w:lvl w:ilvl="8" w:tplc="16D4004A">
+      <w:start w:val="1"/>
+      <w:numFmt w:val="lowerRoman"/>
+      <w:lvlText w:val="%9."/>
+      <w:lvlJc w:val="right"/>
+      <w:pPr>
+        <w:ind w:left="6480" w:hanging="180"/>
+      </w:pPr>
+    </w:lvl>
+  </w:abstractNum>
+  <w:abstractNum w:abstractNumId="8" w15:restartNumberingAfterBreak="0">
     <w:nsid w:val="635340B8"/>
     <w:multiLevelType w:val="hybridMultilevel"/>
     <w:tmpl w:val="66148B4E"/>
@@ -9409,7 +11074,7 @@
       </w:rPr>
     </w:lvl>
   </w:abstractNum>
-  <w:abstractNum w:abstractNumId="8" w15:restartNumberingAfterBreak="0">
+  <w:abstractNum w:abstractNumId="9" w15:restartNumberingAfterBreak="0">
     <w:nsid w:val="64031FC9"/>
     <w:multiLevelType w:val="hybridMultilevel"/>
     <w:tmpl w:val="89BC7194"/>
@@ -9498,7 +11163,7 @@
       </w:pPr>
     </w:lvl>
   </w:abstractNum>
-  <w:abstractNum w:abstractNumId="9" w15:restartNumberingAfterBreak="0">
+  <w:abstractNum w:abstractNumId="10" w15:restartNumberingAfterBreak="0">
     <w:nsid w:val="6F8937C4"/>
     <w:multiLevelType w:val="multilevel"/>
     <w:tmpl w:val="47667BA8"/>
@@ -9647,7 +11312,7 @@
       </w:rPr>
     </w:lvl>
   </w:abstractNum>
-  <w:abstractNum w:abstractNumId="10" w15:restartNumberingAfterBreak="0">
+  <w:abstractNum w:abstractNumId="11" w15:restartNumberingAfterBreak="0">
     <w:nsid w:val="72393814"/>
     <w:multiLevelType w:val="multilevel"/>
     <w:tmpl w:val="4F18B15E"/>
@@ -9803,22 +11468,22 @@
     <w:abstractNumId w:val="2"/>
   </w:num>
   <w:num w:numId="3" w16cid:durableId="179508162">
-    <w:abstractNumId w:val="8"/>
+    <w:abstractNumId w:val="9"/>
   </w:num>
   <w:num w:numId="4" w16cid:durableId="1581523482">
     <w:abstractNumId w:val="0"/>
   </w:num>
   <w:num w:numId="5" w16cid:durableId="79644338">
-    <w:abstractNumId w:val="7"/>
+    <w:abstractNumId w:val="8"/>
   </w:num>
   <w:num w:numId="6" w16cid:durableId="1778405845">
     <w:abstractNumId w:val="3"/>
   </w:num>
   <w:num w:numId="7" w16cid:durableId="42291948">
-    <w:abstractNumId w:val="10"/>
+    <w:abstractNumId w:val="11"/>
   </w:num>
   <w:num w:numId="8" w16cid:durableId="740912125">
-    <w:abstractNumId w:val="9"/>
+    <w:abstractNumId w:val="10"/>
   </w:num>
   <w:num w:numId="9" w16cid:durableId="977687026">
     <w:abstractNumId w:val="6"/>
@@ -9828,6 +11493,9 @@
   </w:num>
   <w:num w:numId="11" w16cid:durableId="826894529">
     <w:abstractNumId w:val="5"/>
+  </w:num>
+  <w:num w:numId="12" w16cid:durableId="217783646">
+    <w:abstractNumId w:val="7"/>
   </w:num>
 </w:numbering>
 </file>
@@ -10348,6 +12016,7 @@
   <w:style w:type="character" w:default="1" w:styleId="DefaultParagraphFont">
     <w:name w:val="Default Paragraph Font"/>
     <w:uiPriority w:val="1"/>
+    <w:semiHidden/>
     <w:unhideWhenUsed/>
   </w:style>
   <w:style w:type="table" w:default="1" w:styleId="TableNormal">

</xml_diff>